<commit_message>
commit de prueba: actualizacion de credenciales
</commit_message>
<xml_diff>
--- a/plantilla de acta Daily Scrum.docx
+++ b/plantilla de acta Daily Scrum.docx
@@ -38,7 +38,15 @@
           <w:bCs/>
           <w:color w:themeColor="accent1" w:val="4472C4"/>
         </w:rPr>
-        <w:t>SOFTWARE DE ASISTENCIA REMOTA - SARE</w:t>
+        <w:t>SOFTWARE DE ASISTENCIA REMOTA - SAR</w:t>
+      </w:r>
+      <w:r>
+        <w:rPr>
+          <w:b/>
+          <w:bCs/>
+          <w:color w:themeColor="accent1" w:val="4472C4"/>
+        </w:rPr>
+        <w:t>E</w:t>
       </w:r>
     </w:p>
     <w:p>
@@ -74,8 +82,8 @@
       </w:tblPr>
       <w:tblGrid>
         <w:gridCol w:w="845"/>
-        <w:gridCol w:w="709"/>
-        <w:gridCol w:w="2410"/>
+        <w:gridCol w:w="708"/>
+        <w:gridCol w:w="2411"/>
         <w:gridCol w:w="2551"/>
         <w:gridCol w:w="2269"/>
       </w:tblGrid>
@@ -95,6 +103,7 @@
             <w:pPr>
               <w:pStyle w:val="Normal"/>
               <w:widowControl/>
+              <w:suppressAutoHyphens w:val="true"/>
               <w:spacing w:lineRule="atLeast" w:line="160" w:before="0" w:after="0"/>
               <w:jc w:val="center"/>
               <w:rPr>
@@ -116,7 +125,7 @@
         </w:tc>
         <w:tc>
           <w:tcPr>
-            <w:tcW w:w="709" w:type="dxa"/>
+            <w:tcW w:w="708" w:type="dxa"/>
             <w:tcBorders/>
             <w:shd w:color="auto" w:fill="E7E6E6" w:themeFill="background2" w:val="clear"/>
             <w:vAlign w:val="center"/>
@@ -125,6 +134,7 @@
             <w:pPr>
               <w:pStyle w:val="Normal"/>
               <w:widowControl/>
+              <w:suppressAutoHyphens w:val="true"/>
               <w:spacing w:lineRule="atLeast" w:line="160" w:before="0" w:after="0"/>
               <w:jc w:val="center"/>
               <w:rPr>
@@ -150,7 +160,7 @@
         </w:tc>
         <w:tc>
           <w:tcPr>
-            <w:tcW w:w="7230" w:type="dxa"/>
+            <w:tcW w:w="7231" w:type="dxa"/>
             <w:gridSpan w:val="3"/>
             <w:tcBorders/>
             <w:shd w:color="auto" w:fill="E7E6E6" w:themeFill="background2" w:val="clear"/>
@@ -160,6 +170,7 @@
             <w:pPr>
               <w:pStyle w:val="Normal"/>
               <w:widowControl/>
+              <w:suppressAutoHyphens w:val="true"/>
               <w:spacing w:lineRule="atLeast" w:line="160" w:before="0" w:after="0"/>
               <w:jc w:val="left"/>
               <w:rPr>
@@ -207,6 +218,7 @@
             <w:pPr>
               <w:pStyle w:val="Normal"/>
               <w:widowControl/>
+              <w:suppressAutoHyphens w:val="true"/>
               <w:spacing w:lineRule="atLeast" w:line="160" w:before="0" w:after="0"/>
               <w:jc w:val="left"/>
               <w:rPr>
@@ -216,18 +228,15 @@
             </w:pPr>
             <w:r>
               <w:rPr>
-                <w:rFonts w:eastAsia="Calibri" w:cs=""/>
-                <w:kern w:val="2"/>
                 <w:sz w:val="18"/>
                 <w:szCs w:val="18"/>
-                <w:lang w:val="es-CO" w:eastAsia="en-US" w:bidi="ar-SA"/>
-              </w:rPr>
-            </w:r>
-          </w:p>
-        </w:tc>
-        <w:tc>
-          <w:tcPr>
-            <w:tcW w:w="709" w:type="dxa"/>
+              </w:rPr>
+            </w:r>
+          </w:p>
+        </w:tc>
+        <w:tc>
+          <w:tcPr>
+            <w:tcW w:w="708" w:type="dxa"/>
             <w:tcBorders/>
             <w:vAlign w:val="center"/>
           </w:tcPr>
@@ -235,6 +244,7 @@
             <w:pPr>
               <w:pStyle w:val="Normal"/>
               <w:widowControl/>
+              <w:suppressAutoHyphens w:val="true"/>
               <w:spacing w:lineRule="atLeast" w:line="160" w:before="0" w:after="0"/>
               <w:jc w:val="center"/>
               <w:rPr>
@@ -260,7 +270,7 @@
         </w:tc>
         <w:tc>
           <w:tcPr>
-            <w:tcW w:w="2410" w:type="dxa"/>
+            <w:tcW w:w="2411" w:type="dxa"/>
             <w:tcBorders/>
             <w:vAlign w:val="center"/>
           </w:tcPr>
@@ -268,6 +278,7 @@
             <w:pPr>
               <w:pStyle w:val="Normal"/>
               <w:widowControl/>
+              <w:suppressAutoHyphens w:val="true"/>
               <w:spacing w:lineRule="atLeast" w:line="160" w:before="0" w:after="0"/>
               <w:jc w:val="left"/>
               <w:rPr>
@@ -295,7 +306,37 @@
                 <w:szCs w:val="18"/>
                 <w:lang w:val="es-CO" w:eastAsia="en-US" w:bidi="ar-SA"/>
               </w:rPr>
-              <w:t>___</w:t>
+              <w:t>___x__</w:t>
+            </w:r>
+          </w:p>
+        </w:tc>
+        <w:tc>
+          <w:tcPr>
+            <w:tcW w:w="2551" w:type="dxa"/>
+            <w:tcBorders/>
+            <w:vAlign w:val="center"/>
+          </w:tcPr>
+          <w:p>
+            <w:pPr>
+              <w:pStyle w:val="Normal"/>
+              <w:widowControl/>
+              <w:suppressAutoHyphens w:val="true"/>
+              <w:spacing w:lineRule="atLeast" w:line="160" w:before="0" w:after="0"/>
+              <w:jc w:val="left"/>
+              <w:rPr>
+                <w:sz w:val="18"/>
+                <w:szCs w:val="18"/>
+              </w:rPr>
+            </w:pPr>
+            <w:r>
+              <w:rPr>
+                <w:rFonts w:eastAsia="Calibri" w:cs=""/>
+                <w:kern w:val="2"/>
+                <w:sz w:val="18"/>
+                <w:szCs w:val="18"/>
+                <w:lang w:val="es-CO" w:eastAsia="en-US" w:bidi="ar-SA"/>
+              </w:rPr>
+              <w:t xml:space="preserve">Sprint Planning Meeting: </w:t>
             </w:r>
             <w:r>
               <w:rPr>
@@ -307,7 +348,36 @@
                 <w:szCs w:val="18"/>
                 <w:lang w:val="es-CO" w:eastAsia="en-US" w:bidi="ar-SA"/>
               </w:rPr>
-              <w:t>x</w:t>
+              <w:t>_____</w:t>
+            </w:r>
+          </w:p>
+        </w:tc>
+        <w:tc>
+          <w:tcPr>
+            <w:tcW w:w="2269" w:type="dxa"/>
+            <w:tcBorders/>
+          </w:tcPr>
+          <w:p>
+            <w:pPr>
+              <w:pStyle w:val="Normal"/>
+              <w:widowControl/>
+              <w:suppressAutoHyphens w:val="true"/>
+              <w:spacing w:lineRule="atLeast" w:line="160" w:before="0" w:after="0"/>
+              <w:jc w:val="left"/>
+              <w:rPr>
+                <w:sz w:val="18"/>
+                <w:szCs w:val="18"/>
+              </w:rPr>
+            </w:pPr>
+            <w:r>
+              <w:rPr>
+                <w:rFonts w:eastAsia="Calibri" w:cs=""/>
+                <w:kern w:val="2"/>
+                <w:sz w:val="18"/>
+                <w:szCs w:val="18"/>
+                <w:lang w:val="es-CO" w:eastAsia="en-US" w:bidi="ar-SA"/>
+              </w:rPr>
+              <w:t xml:space="preserve">Sprint Retrospective: </w:t>
             </w:r>
             <w:r>
               <w:rPr>
@@ -319,97 +389,6 @@
                 <w:szCs w:val="18"/>
                 <w:lang w:val="es-CO" w:eastAsia="en-US" w:bidi="ar-SA"/>
               </w:rPr>
-              <w:t>__</w:t>
-            </w:r>
-          </w:p>
-        </w:tc>
-        <w:tc>
-          <w:tcPr>
-            <w:tcW w:w="2551" w:type="dxa"/>
-            <w:tcBorders/>
-            <w:vAlign w:val="center"/>
-          </w:tcPr>
-          <w:p>
-            <w:pPr>
-              <w:pStyle w:val="Normal"/>
-              <w:widowControl/>
-              <w:spacing w:lineRule="atLeast" w:line="160" w:before="0" w:after="0"/>
-              <w:jc w:val="left"/>
-              <w:rPr>
-                <w:sz w:val="18"/>
-                <w:szCs w:val="18"/>
-              </w:rPr>
-            </w:pPr>
-            <w:r>
-              <w:rPr>
-                <w:rFonts w:eastAsia="Calibri" w:cs=""/>
-                <w:kern w:val="2"/>
-                <w:sz w:val="18"/>
-                <w:szCs w:val="18"/>
-                <w:lang w:val="es-CO" w:eastAsia="en-US" w:bidi="ar-SA"/>
-              </w:rPr>
-              <w:t xml:space="preserve">Sprint Planning Meeting: </w:t>
-            </w:r>
-            <w:r>
-              <w:rPr>
-                <w:rFonts w:eastAsia="Calibri" w:cs=""/>
-                <w:b/>
-                <w:bCs/>
-                <w:kern w:val="2"/>
-                <w:sz w:val="18"/>
-                <w:szCs w:val="18"/>
-                <w:lang w:val="es-CO" w:eastAsia="en-US" w:bidi="ar-SA"/>
-              </w:rPr>
-              <w:t>_____</w:t>
-            </w:r>
-            <w:r>
-              <w:rPr>
-                <w:rFonts w:eastAsia="Calibri" w:cs=""/>
-                <w:kern w:val="2"/>
-                <w:sz w:val="18"/>
-                <w:szCs w:val="18"/>
-                <w:lang w:val="es-CO" w:eastAsia="en-US" w:bidi="ar-SA"/>
-              </w:rPr>
-              <w:t xml:space="preserve"> </w:t>
-            </w:r>
-          </w:p>
-        </w:tc>
-        <w:tc>
-          <w:tcPr>
-            <w:tcW w:w="2269" w:type="dxa"/>
-            <w:tcBorders/>
-          </w:tcPr>
-          <w:p>
-            <w:pPr>
-              <w:pStyle w:val="Normal"/>
-              <w:widowControl/>
-              <w:spacing w:lineRule="atLeast" w:line="160" w:before="0" w:after="0"/>
-              <w:jc w:val="left"/>
-              <w:rPr>
-                <w:sz w:val="18"/>
-                <w:szCs w:val="18"/>
-              </w:rPr>
-            </w:pPr>
-            <w:r>
-              <w:rPr>
-                <w:rFonts w:eastAsia="Calibri" w:cs=""/>
-                <w:kern w:val="2"/>
-                <w:sz w:val="18"/>
-                <w:szCs w:val="18"/>
-                <w:lang w:val="es-CO" w:eastAsia="en-US" w:bidi="ar-SA"/>
-              </w:rPr>
-              <w:t xml:space="preserve">Sprint Retrospective: </w:t>
-            </w:r>
-            <w:r>
-              <w:rPr>
-                <w:rFonts w:eastAsia="Calibri" w:cs=""/>
-                <w:b/>
-                <w:bCs/>
-                <w:kern w:val="2"/>
-                <w:sz w:val="18"/>
-                <w:szCs w:val="18"/>
-                <w:lang w:val="es-CO" w:eastAsia="en-US" w:bidi="ar-SA"/>
-              </w:rPr>
               <w:t>_____</w:t>
             </w:r>
           </w:p>
@@ -465,91 +444,7 @@
           <w:sz w:val="20"/>
           <w:szCs w:val="20"/>
         </w:rPr>
-        <w:t>Siendo las _____</w:t>
-      </w:r>
-      <w:r>
-        <w:rPr>
-          <w:sz w:val="20"/>
-          <w:szCs w:val="20"/>
-        </w:rPr>
-        <w:t>12:00</w:t>
-      </w:r>
-      <w:r>
-        <w:rPr>
-          <w:sz w:val="20"/>
-          <w:szCs w:val="20"/>
-        </w:rPr>
-        <w:t>______, del día __</w:t>
-      </w:r>
-      <w:r>
-        <w:rPr>
-          <w:sz w:val="20"/>
-          <w:szCs w:val="20"/>
-        </w:rPr>
-        <w:t>21</w:t>
-      </w:r>
-      <w:r>
-        <w:rPr>
-          <w:sz w:val="20"/>
-          <w:szCs w:val="20"/>
-        </w:rPr>
-        <w:t>__ de ___</w:t>
-      </w:r>
-      <w:r>
-        <w:rPr>
-          <w:sz w:val="20"/>
-          <w:szCs w:val="20"/>
-        </w:rPr>
-        <w:t>junio</w:t>
-      </w:r>
-      <w:r>
-        <w:rPr>
-          <w:sz w:val="20"/>
-          <w:szCs w:val="20"/>
-        </w:rPr>
-        <w:t>____de 2024, se reunieron de forma virtual los integrantes del Scrum Teams del software denominado “</w:t>
-      </w:r>
-      <w:r>
-        <w:rPr>
-          <w:sz w:val="20"/>
-          <w:szCs w:val="20"/>
-        </w:rPr>
-        <w:t>COLTEXT</w:t>
-      </w:r>
-      <w:r>
-        <w:rPr>
-          <w:sz w:val="20"/>
-          <w:szCs w:val="20"/>
-        </w:rPr>
-        <w:t>”, según se detalla en el registro de asistencia, con el fin de __</w:t>
-      </w:r>
-      <w:r>
-        <w:rPr>
-          <w:sz w:val="20"/>
-          <w:szCs w:val="20"/>
-        </w:rPr>
-        <w:t>realizar la actividad 8 de dotnet</w:t>
-      </w:r>
-      <w:r>
-        <w:rPr>
-          <w:sz w:val="20"/>
-          <w:szCs w:val="20"/>
-        </w:rPr>
-        <w:t>_correspondientes al Sprint “_</w:t>
-      </w:r>
-      <w:r>
-        <w:rPr>
-          <w:sz w:val="20"/>
-          <w:szCs w:val="20"/>
-        </w:rPr>
-        <w:t>Trimestre 6 ADSO</w:t>
-      </w:r>
-      <w:r>
-        <w:rPr>
-          <w:sz w:val="20"/>
-          <w:szCs w:val="20"/>
-        </w:rPr>
-        <w:t xml:space="preserve">_”. </w:t>
+        <w:t xml:space="preserve">Siendo las _____12:00______, del día __21__ de ___junio____de 2024, se reunieron de forma virtual los integrantes del Scrum Teams del software denominado “COLTEXT”, según se detalla en el registro de asistencia, con el fin de __realizar la actividad 8 de dotnet_correspondientes al Sprint “_Trimestre 6 ADSO_”. </w:t>
       </w:r>
     </w:p>
     <w:p>
@@ -768,14 +663,7 @@
           <w:sz w:val="20"/>
           <w:szCs w:val="20"/>
         </w:rPr>
-        <w:t xml:space="preserve">Realizar la actividad de dotnet en el tiempo establecido, como requiere en el classroom de la competencia. </w:t>
-      </w:r>
-      <w:r>
-        <w:rPr>
-          <w:sz w:val="20"/>
-          <w:szCs w:val="20"/>
-        </w:rPr>
-        <w:t>Se plantea en 3 partes, una de montaje del issue en jira Scrum, se monta el acta de la daily en el proyecto y por ultimo se codifica el proyecto para su posterior subida al repositorio</w:t>
+        <w:t>Realizar la actividad de dotnet en el tiempo establecido, como requiere en el classroom de la competencia. Se plantea en 3 partes, una de montaje del issue en jira Scrum, se monta el acta de la daily en el proyecto y por ultimo se codifica el proyecto para su posterior subida al repositorio</w:t>
       </w:r>
     </w:p>
     <w:p>
@@ -834,8 +722,8 @@
       <w:tblGrid>
         <w:gridCol w:w="1554"/>
         <w:gridCol w:w="2977"/>
-        <w:gridCol w:w="2557"/>
-        <w:gridCol w:w="2267"/>
+        <w:gridCol w:w="2558"/>
+        <w:gridCol w:w="2266"/>
       </w:tblGrid>
       <w:tr>
         <w:trPr/>
@@ -850,6 +738,7 @@
             <w:pPr>
               <w:pStyle w:val="ListParagraph"/>
               <w:widowControl/>
+              <w:suppressAutoHyphens w:val="true"/>
               <w:spacing w:lineRule="atLeast" w:line="160" w:before="0" w:after="0"/>
               <w:ind w:left="0"/>
               <w:contextualSpacing/>
@@ -886,6 +775,7 @@
             <w:pPr>
               <w:pStyle w:val="ListParagraph"/>
               <w:widowControl/>
+              <w:suppressAutoHyphens w:val="true"/>
               <w:spacing w:lineRule="atLeast" w:line="160" w:before="0" w:after="0"/>
               <w:ind w:left="0"/>
               <w:contextualSpacing/>
@@ -913,7 +803,7 @@
         </w:tc>
         <w:tc>
           <w:tcPr>
-            <w:tcW w:w="2557" w:type="dxa"/>
+            <w:tcW w:w="2558" w:type="dxa"/>
             <w:tcBorders/>
             <w:shd w:color="auto" w:fill="E7E6E6" w:themeFill="background2" w:val="clear"/>
             <w:vAlign w:val="center"/>
@@ -922,6 +812,7 @@
             <w:pPr>
               <w:pStyle w:val="ListParagraph"/>
               <w:widowControl/>
+              <w:suppressAutoHyphens w:val="true"/>
               <w:spacing w:lineRule="atLeast" w:line="160" w:before="0" w:after="0"/>
               <w:ind w:left="0"/>
               <w:contextualSpacing/>
@@ -949,7 +840,7 @@
         </w:tc>
         <w:tc>
           <w:tcPr>
-            <w:tcW w:w="2267" w:type="dxa"/>
+            <w:tcW w:w="2266" w:type="dxa"/>
             <w:tcBorders/>
             <w:shd w:color="auto" w:fill="E7E6E6" w:themeFill="background2" w:val="clear"/>
             <w:vAlign w:val="center"/>
@@ -958,6 +849,7 @@
             <w:pPr>
               <w:pStyle w:val="ListParagraph"/>
               <w:widowControl/>
+              <w:suppressAutoHyphens w:val="true"/>
               <w:spacing w:lineRule="atLeast" w:line="160" w:before="0" w:after="0"/>
               <w:ind w:left="0"/>
               <w:contextualSpacing/>
@@ -995,6 +887,7 @@
             <w:pPr>
               <w:pStyle w:val="ListParagraph"/>
               <w:widowControl/>
+              <w:suppressAutoHyphens w:val="true"/>
               <w:spacing w:lineRule="atLeast" w:line="160" w:before="0" w:after="0"/>
               <w:ind w:left="0"/>
               <w:contextualSpacing/>
@@ -1025,6 +918,7 @@
             <w:pPr>
               <w:pStyle w:val="ListParagraph"/>
               <w:widowControl/>
+              <w:suppressAutoHyphens w:val="true"/>
               <w:spacing w:lineRule="atLeast" w:line="160" w:before="0" w:after="0"/>
               <w:ind w:left="0"/>
               <w:contextualSpacing/>
@@ -1048,13 +942,14 @@
         </w:tc>
         <w:tc>
           <w:tcPr>
-            <w:tcW w:w="2557" w:type="dxa"/>
+            <w:tcW w:w="2558" w:type="dxa"/>
             <w:tcBorders/>
           </w:tcPr>
           <w:p>
             <w:pPr>
               <w:pStyle w:val="ListParagraph"/>
               <w:widowControl/>
+              <w:suppressAutoHyphens w:val="true"/>
               <w:spacing w:lineRule="atLeast" w:line="160" w:before="0" w:after="0"/>
               <w:ind w:left="0"/>
               <w:contextualSpacing/>
@@ -1078,13 +973,14 @@
         </w:tc>
         <w:tc>
           <w:tcPr>
-            <w:tcW w:w="2267" w:type="dxa"/>
+            <w:tcW w:w="2266" w:type="dxa"/>
             <w:tcBorders/>
           </w:tcPr>
           <w:p>
             <w:pPr>
               <w:pStyle w:val="ListParagraph"/>
               <w:widowControl/>
+              <w:suppressAutoHyphens w:val="true"/>
               <w:spacing w:lineRule="atLeast" w:line="160" w:before="0" w:after="0"/>
               <w:ind w:left="0"/>
               <w:contextualSpacing/>
@@ -1118,6 +1014,7 @@
             <w:pPr>
               <w:pStyle w:val="ListParagraph"/>
               <w:widowControl/>
+              <w:suppressAutoHyphens w:val="true"/>
               <w:spacing w:lineRule="atLeast" w:line="160" w:before="0" w:after="0"/>
               <w:ind w:left="0"/>
               <w:contextualSpacing/>
@@ -1135,7 +1032,7 @@
                 <w:szCs w:val="20"/>
                 <w:lang w:val="es-CO" w:eastAsia="en-US" w:bidi="ar-SA"/>
               </w:rPr>
-              <w:t xml:space="preserve">Bryan </w:t>
+              <w:t>Bryan</w:t>
             </w:r>
           </w:p>
         </w:tc>
@@ -1148,6 +1045,7 @@
             <w:pPr>
               <w:pStyle w:val="ListParagraph"/>
               <w:widowControl/>
+              <w:suppressAutoHyphens w:val="true"/>
               <w:spacing w:lineRule="atLeast" w:line="160" w:before="0" w:after="0"/>
               <w:ind w:left="0"/>
               <w:contextualSpacing/>
@@ -1171,13 +1069,14 @@
         </w:tc>
         <w:tc>
           <w:tcPr>
-            <w:tcW w:w="2557" w:type="dxa"/>
+            <w:tcW w:w="2558" w:type="dxa"/>
             <w:tcBorders/>
           </w:tcPr>
           <w:p>
             <w:pPr>
               <w:pStyle w:val="ListParagraph"/>
               <w:widowControl/>
+              <w:suppressAutoHyphens w:val="true"/>
               <w:spacing w:lineRule="atLeast" w:line="160" w:before="0" w:after="0"/>
               <w:ind w:left="0"/>
               <w:contextualSpacing/>
@@ -1201,13 +1100,14 @@
         </w:tc>
         <w:tc>
           <w:tcPr>
-            <w:tcW w:w="2267" w:type="dxa"/>
+            <w:tcW w:w="2266" w:type="dxa"/>
             <w:tcBorders/>
           </w:tcPr>
           <w:p>
             <w:pPr>
               <w:pStyle w:val="ListParagraph"/>
               <w:widowControl/>
+              <w:suppressAutoHyphens w:val="true"/>
               <w:spacing w:lineRule="atLeast" w:line="160" w:before="0" w:after="0"/>
               <w:ind w:left="0"/>
               <w:contextualSpacing/>
@@ -1241,6 +1141,7 @@
             <w:pPr>
               <w:pStyle w:val="ListParagraph"/>
               <w:widowControl/>
+              <w:suppressAutoHyphens w:val="true"/>
               <w:spacing w:lineRule="atLeast" w:line="160" w:before="0" w:after="0"/>
               <w:ind w:left="0"/>
               <w:contextualSpacing/>
@@ -1271,6 +1172,7 @@
             <w:pPr>
               <w:pStyle w:val="ListParagraph"/>
               <w:widowControl/>
+              <w:suppressAutoHyphens w:val="true"/>
               <w:spacing w:lineRule="atLeast" w:line="160" w:before="0" w:after="0"/>
               <w:ind w:left="0"/>
               <w:contextualSpacing/>
@@ -1294,13 +1196,14 @@
         </w:tc>
         <w:tc>
           <w:tcPr>
-            <w:tcW w:w="2557" w:type="dxa"/>
+            <w:tcW w:w="2558" w:type="dxa"/>
             <w:tcBorders/>
           </w:tcPr>
           <w:p>
             <w:pPr>
               <w:pStyle w:val="ListParagraph"/>
               <w:widowControl/>
+              <w:suppressAutoHyphens w:val="true"/>
               <w:spacing w:lineRule="atLeast" w:line="160" w:before="0" w:after="0"/>
               <w:ind w:left="0"/>
               <w:contextualSpacing/>
@@ -1324,13 +1227,14 @@
         </w:tc>
         <w:tc>
           <w:tcPr>
-            <w:tcW w:w="2267" w:type="dxa"/>
+            <w:tcW w:w="2266" w:type="dxa"/>
             <w:tcBorders/>
           </w:tcPr>
           <w:p>
             <w:pPr>
               <w:pStyle w:val="ListParagraph"/>
               <w:widowControl/>
+              <w:suppressAutoHyphens w:val="true"/>
               <w:spacing w:lineRule="atLeast" w:line="160" w:before="0" w:after="0"/>
               <w:ind w:left="0"/>
               <w:contextualSpacing/>
@@ -1364,6 +1268,7 @@
             <w:pPr>
               <w:pStyle w:val="ListParagraph"/>
               <w:widowControl/>
+              <w:suppressAutoHyphens w:val="true"/>
               <w:spacing w:lineRule="atLeast" w:line="160" w:before="0" w:after="0"/>
               <w:ind w:left="0"/>
               <w:contextualSpacing/>
@@ -1375,11 +1280,8 @@
             </w:pPr>
             <w:r>
               <w:rPr>
-                <w:rFonts w:eastAsia="Calibri" w:cs=""/>
-                <w:kern w:val="2"/>
-                <w:sz w:val="20"/>
-                <w:szCs w:val="20"/>
-                <w:lang w:val="es-CO" w:eastAsia="en-US" w:bidi="ar-SA"/>
+                <w:sz w:val="20"/>
+                <w:szCs w:val="20"/>
               </w:rPr>
             </w:r>
           </w:p>
@@ -1393,6 +1295,7 @@
             <w:pPr>
               <w:pStyle w:val="ListParagraph"/>
               <w:widowControl/>
+              <w:suppressAutoHyphens w:val="true"/>
               <w:spacing w:lineRule="atLeast" w:line="160" w:before="0" w:after="0"/>
               <w:ind w:left="0"/>
               <w:contextualSpacing/>
@@ -1404,24 +1307,22 @@
             </w:pPr>
             <w:r>
               <w:rPr>
-                <w:rFonts w:eastAsia="Calibri" w:cs=""/>
-                <w:kern w:val="2"/>
-                <w:sz w:val="20"/>
-                <w:szCs w:val="20"/>
-                <w:lang w:val="es-CO" w:eastAsia="en-US" w:bidi="ar-SA"/>
-              </w:rPr>
-            </w:r>
-          </w:p>
-        </w:tc>
-        <w:tc>
-          <w:tcPr>
-            <w:tcW w:w="2557" w:type="dxa"/>
+                <w:sz w:val="20"/>
+                <w:szCs w:val="20"/>
+              </w:rPr>
+            </w:r>
+          </w:p>
+        </w:tc>
+        <w:tc>
+          <w:tcPr>
+            <w:tcW w:w="2558" w:type="dxa"/>
             <w:tcBorders/>
           </w:tcPr>
           <w:p>
             <w:pPr>
               <w:pStyle w:val="ListParagraph"/>
               <w:widowControl/>
+              <w:suppressAutoHyphens w:val="true"/>
               <w:spacing w:lineRule="atLeast" w:line="160" w:before="0" w:after="0"/>
               <w:ind w:left="0"/>
               <w:contextualSpacing/>
@@ -1433,24 +1334,22 @@
             </w:pPr>
             <w:r>
               <w:rPr>
-                <w:rFonts w:eastAsia="Calibri" w:cs=""/>
-                <w:kern w:val="2"/>
-                <w:sz w:val="20"/>
-                <w:szCs w:val="20"/>
-                <w:lang w:val="es-CO" w:eastAsia="en-US" w:bidi="ar-SA"/>
-              </w:rPr>
-            </w:r>
-          </w:p>
-        </w:tc>
-        <w:tc>
-          <w:tcPr>
-            <w:tcW w:w="2267" w:type="dxa"/>
+                <w:sz w:val="20"/>
+                <w:szCs w:val="20"/>
+              </w:rPr>
+            </w:r>
+          </w:p>
+        </w:tc>
+        <w:tc>
+          <w:tcPr>
+            <w:tcW w:w="2266" w:type="dxa"/>
             <w:tcBorders/>
           </w:tcPr>
           <w:p>
             <w:pPr>
               <w:pStyle w:val="ListParagraph"/>
               <w:widowControl/>
+              <w:suppressAutoHyphens w:val="true"/>
               <w:spacing w:lineRule="atLeast" w:line="160" w:before="0" w:after="0"/>
               <w:ind w:left="0"/>
               <w:contextualSpacing/>
@@ -1462,11 +1361,8 @@
             </w:pPr>
             <w:r>
               <w:rPr>
-                <w:rFonts w:eastAsia="Calibri" w:cs=""/>
-                <w:kern w:val="2"/>
-                <w:sz w:val="20"/>
-                <w:szCs w:val="20"/>
-                <w:lang w:val="es-CO" w:eastAsia="en-US" w:bidi="ar-SA"/>
+                <w:sz w:val="20"/>
+                <w:szCs w:val="20"/>
               </w:rPr>
             </w:r>
           </w:p>
@@ -1483,6 +1379,7 @@
             <w:pPr>
               <w:pStyle w:val="ListParagraph"/>
               <w:widowControl/>
+              <w:suppressAutoHyphens w:val="true"/>
               <w:spacing w:lineRule="atLeast" w:line="160" w:before="0" w:after="0"/>
               <w:ind w:left="0"/>
               <w:contextualSpacing/>
@@ -1494,11 +1391,8 @@
             </w:pPr>
             <w:r>
               <w:rPr>
-                <w:rFonts w:eastAsia="Calibri" w:cs=""/>
-                <w:kern w:val="2"/>
-                <w:sz w:val="20"/>
-                <w:szCs w:val="20"/>
-                <w:lang w:val="es-CO" w:eastAsia="en-US" w:bidi="ar-SA"/>
+                <w:sz w:val="20"/>
+                <w:szCs w:val="20"/>
               </w:rPr>
             </w:r>
           </w:p>
@@ -1512,6 +1406,7 @@
             <w:pPr>
               <w:pStyle w:val="ListParagraph"/>
               <w:widowControl/>
+              <w:suppressAutoHyphens w:val="true"/>
               <w:spacing w:lineRule="atLeast" w:line="160" w:before="0" w:after="0"/>
               <w:ind w:left="0"/>
               <w:contextualSpacing/>
@@ -1523,24 +1418,22 @@
             </w:pPr>
             <w:r>
               <w:rPr>
-                <w:rFonts w:eastAsia="Calibri" w:cs=""/>
-                <w:kern w:val="2"/>
-                <w:sz w:val="20"/>
-                <w:szCs w:val="20"/>
-                <w:lang w:val="es-CO" w:eastAsia="en-US" w:bidi="ar-SA"/>
-              </w:rPr>
-            </w:r>
-          </w:p>
-        </w:tc>
-        <w:tc>
-          <w:tcPr>
-            <w:tcW w:w="2557" w:type="dxa"/>
+                <w:sz w:val="20"/>
+                <w:szCs w:val="20"/>
+              </w:rPr>
+            </w:r>
+          </w:p>
+        </w:tc>
+        <w:tc>
+          <w:tcPr>
+            <w:tcW w:w="2558" w:type="dxa"/>
             <w:tcBorders/>
           </w:tcPr>
           <w:p>
             <w:pPr>
               <w:pStyle w:val="ListParagraph"/>
               <w:widowControl/>
+              <w:suppressAutoHyphens w:val="true"/>
               <w:spacing w:lineRule="atLeast" w:line="160" w:before="0" w:after="0"/>
               <w:ind w:left="0"/>
               <w:contextualSpacing/>
@@ -1552,24 +1445,22 @@
             </w:pPr>
             <w:r>
               <w:rPr>
-                <w:rFonts w:eastAsia="Calibri" w:cs=""/>
-                <w:kern w:val="2"/>
-                <w:sz w:val="20"/>
-                <w:szCs w:val="20"/>
-                <w:lang w:val="es-CO" w:eastAsia="en-US" w:bidi="ar-SA"/>
-              </w:rPr>
-            </w:r>
-          </w:p>
-        </w:tc>
-        <w:tc>
-          <w:tcPr>
-            <w:tcW w:w="2267" w:type="dxa"/>
+                <w:sz w:val="20"/>
+                <w:szCs w:val="20"/>
+              </w:rPr>
+            </w:r>
+          </w:p>
+        </w:tc>
+        <w:tc>
+          <w:tcPr>
+            <w:tcW w:w="2266" w:type="dxa"/>
             <w:tcBorders/>
           </w:tcPr>
           <w:p>
             <w:pPr>
               <w:pStyle w:val="ListParagraph"/>
               <w:widowControl/>
+              <w:suppressAutoHyphens w:val="true"/>
               <w:spacing w:lineRule="atLeast" w:line="160" w:before="0" w:after="0"/>
               <w:ind w:left="0"/>
               <w:contextualSpacing/>
@@ -1581,11 +1472,8 @@
             </w:pPr>
             <w:r>
               <w:rPr>
-                <w:rFonts w:eastAsia="Calibri" w:cs=""/>
-                <w:kern w:val="2"/>
-                <w:sz w:val="20"/>
-                <w:szCs w:val="20"/>
-                <w:lang w:val="es-CO" w:eastAsia="en-US" w:bidi="ar-SA"/>
+                <w:sz w:val="20"/>
+                <w:szCs w:val="20"/>
               </w:rPr>
             </w:r>
           </w:p>
@@ -1602,6 +1490,7 @@
             <w:pPr>
               <w:pStyle w:val="ListParagraph"/>
               <w:widowControl/>
+              <w:suppressAutoHyphens w:val="true"/>
               <w:spacing w:lineRule="atLeast" w:line="160" w:before="0" w:after="0"/>
               <w:ind w:left="0"/>
               <w:contextualSpacing/>
@@ -1613,11 +1502,8 @@
             </w:pPr>
             <w:r>
               <w:rPr>
-                <w:rFonts w:eastAsia="Calibri" w:cs=""/>
-                <w:kern w:val="2"/>
-                <w:sz w:val="20"/>
-                <w:szCs w:val="20"/>
-                <w:lang w:val="es-CO" w:eastAsia="en-US" w:bidi="ar-SA"/>
+                <w:sz w:val="20"/>
+                <w:szCs w:val="20"/>
               </w:rPr>
             </w:r>
           </w:p>
@@ -1631,6 +1517,7 @@
             <w:pPr>
               <w:pStyle w:val="ListParagraph"/>
               <w:widowControl/>
+              <w:suppressAutoHyphens w:val="true"/>
               <w:spacing w:lineRule="atLeast" w:line="160" w:before="0" w:after="0"/>
               <w:ind w:left="0"/>
               <w:contextualSpacing/>
@@ -1642,24 +1529,22 @@
             </w:pPr>
             <w:r>
               <w:rPr>
-                <w:rFonts w:eastAsia="Calibri" w:cs=""/>
-                <w:kern w:val="2"/>
-                <w:sz w:val="20"/>
-                <w:szCs w:val="20"/>
-                <w:lang w:val="es-CO" w:eastAsia="en-US" w:bidi="ar-SA"/>
-              </w:rPr>
-            </w:r>
-          </w:p>
-        </w:tc>
-        <w:tc>
-          <w:tcPr>
-            <w:tcW w:w="2557" w:type="dxa"/>
+                <w:sz w:val="20"/>
+                <w:szCs w:val="20"/>
+              </w:rPr>
+            </w:r>
+          </w:p>
+        </w:tc>
+        <w:tc>
+          <w:tcPr>
+            <w:tcW w:w="2558" w:type="dxa"/>
             <w:tcBorders/>
           </w:tcPr>
           <w:p>
             <w:pPr>
               <w:pStyle w:val="ListParagraph"/>
               <w:widowControl/>
+              <w:suppressAutoHyphens w:val="true"/>
               <w:spacing w:lineRule="atLeast" w:line="160" w:before="0" w:after="0"/>
               <w:ind w:left="0"/>
               <w:contextualSpacing/>
@@ -1671,24 +1556,22 @@
             </w:pPr>
             <w:r>
               <w:rPr>
-                <w:rFonts w:eastAsia="Calibri" w:cs=""/>
-                <w:kern w:val="2"/>
-                <w:sz w:val="20"/>
-                <w:szCs w:val="20"/>
-                <w:lang w:val="es-CO" w:eastAsia="en-US" w:bidi="ar-SA"/>
-              </w:rPr>
-            </w:r>
-          </w:p>
-        </w:tc>
-        <w:tc>
-          <w:tcPr>
-            <w:tcW w:w="2267" w:type="dxa"/>
+                <w:sz w:val="20"/>
+                <w:szCs w:val="20"/>
+              </w:rPr>
+            </w:r>
+          </w:p>
+        </w:tc>
+        <w:tc>
+          <w:tcPr>
+            <w:tcW w:w="2266" w:type="dxa"/>
             <w:tcBorders/>
           </w:tcPr>
           <w:p>
             <w:pPr>
               <w:pStyle w:val="ListParagraph"/>
               <w:widowControl/>
+              <w:suppressAutoHyphens w:val="true"/>
               <w:spacing w:lineRule="atLeast" w:line="160" w:before="0" w:after="0"/>
               <w:ind w:left="0"/>
               <w:contextualSpacing/>
@@ -1700,11 +1583,8 @@
             </w:pPr>
             <w:r>
               <w:rPr>
-                <w:rFonts w:eastAsia="Calibri" w:cs=""/>
-                <w:kern w:val="2"/>
-                <w:sz w:val="20"/>
-                <w:szCs w:val="20"/>
-                <w:lang w:val="es-CO" w:eastAsia="en-US" w:bidi="ar-SA"/>
+                <w:sz w:val="20"/>
+                <w:szCs w:val="20"/>
               </w:rPr>
             </w:r>
           </w:p>
@@ -1825,6 +1705,7 @@
             <w:pPr>
               <w:pStyle w:val="Normal"/>
               <w:widowControl/>
+              <w:suppressAutoHyphens w:val="true"/>
               <w:spacing w:lineRule="atLeast" w:line="160" w:before="0" w:after="0"/>
               <w:jc w:val="left"/>
               <w:rPr>
@@ -1860,6 +1741,7 @@
             <w:pPr>
               <w:pStyle w:val="Normal"/>
               <w:widowControl/>
+              <w:suppressAutoHyphens w:val="true"/>
               <w:spacing w:lineRule="atLeast" w:line="160" w:before="0" w:after="0"/>
               <w:jc w:val="left"/>
               <w:rPr>
@@ -1875,7 +1757,7 @@
                 <w:szCs w:val="20"/>
                 <w:lang w:val="es-CO" w:eastAsia="en-US" w:bidi="ar-SA"/>
               </w:rPr>
-              <w:t xml:space="preserve">Print Screen: </w:t>
+              <w:t>Print Screen:</w:t>
             </w:r>
           </w:p>
         </w:tc>
@@ -1896,279 +1778,254 @@
             <w:pPr>
               <w:pStyle w:val="Normal"/>
               <w:widowControl/>
-              <w:spacing w:lineRule="atLeast" w:line="160" w:before="0" w:after="0"/>
-              <w:jc w:val="left"/>
-              <w:rPr>
-                <w:sz w:val="20"/>
-                <w:szCs w:val="20"/>
-              </w:rPr>
-            </w:pPr>
-            <w:r>
-              <w:rPr>
-                <w:rFonts w:eastAsia="Calibri" w:cs=""/>
-                <w:kern w:val="2"/>
-                <w:sz w:val="20"/>
-                <w:szCs w:val="20"/>
-                <w:lang w:val="es-CO" w:eastAsia="en-US" w:bidi="ar-SA"/>
-              </w:rPr>
-            </w:r>
-          </w:p>
-          <w:p>
-            <w:pPr>
-              <w:pStyle w:val="Normal"/>
-              <w:widowControl/>
-              <w:spacing w:lineRule="atLeast" w:line="160" w:before="0" w:after="0"/>
-              <w:jc w:val="left"/>
-              <w:rPr>
-                <w:sz w:val="20"/>
-                <w:szCs w:val="20"/>
-              </w:rPr>
-            </w:pPr>
-            <w:r>
-              <w:rPr>
-                <w:rFonts w:eastAsia="Calibri" w:cs=""/>
-                <w:kern w:val="2"/>
-                <w:sz w:val="20"/>
-                <w:szCs w:val="20"/>
-                <w:lang w:val="es-CO" w:eastAsia="en-US" w:bidi="ar-SA"/>
-              </w:rPr>
-            </w:r>
-          </w:p>
-          <w:p>
-            <w:pPr>
-              <w:pStyle w:val="Normal"/>
-              <w:widowControl/>
-              <w:spacing w:lineRule="atLeast" w:line="160" w:before="0" w:after="0"/>
-              <w:jc w:val="left"/>
-              <w:rPr>
-                <w:sz w:val="20"/>
-                <w:szCs w:val="20"/>
-              </w:rPr>
-            </w:pPr>
-            <w:r>
-              <w:rPr>
-                <w:rFonts w:eastAsia="Calibri" w:cs=""/>
-                <w:kern w:val="2"/>
-                <w:sz w:val="20"/>
-                <w:szCs w:val="20"/>
-                <w:lang w:val="es-CO" w:eastAsia="en-US" w:bidi="ar-SA"/>
-              </w:rPr>
-            </w:r>
-          </w:p>
-          <w:p>
-            <w:pPr>
-              <w:pStyle w:val="Normal"/>
-              <w:widowControl/>
-              <w:spacing w:lineRule="atLeast" w:line="160" w:before="0" w:after="0"/>
-              <w:jc w:val="left"/>
-              <w:rPr>
-                <w:sz w:val="20"/>
-                <w:szCs w:val="20"/>
-              </w:rPr>
-            </w:pPr>
-            <w:r>
-              <w:rPr>
-                <w:rFonts w:eastAsia="Calibri" w:cs=""/>
-                <w:kern w:val="2"/>
-                <w:sz w:val="20"/>
-                <w:szCs w:val="20"/>
-                <w:lang w:val="es-CO" w:eastAsia="en-US" w:bidi="ar-SA"/>
-              </w:rPr>
-            </w:r>
-          </w:p>
-          <w:p>
-            <w:pPr>
-              <w:pStyle w:val="Normal"/>
-              <w:widowControl/>
-              <w:spacing w:lineRule="atLeast" w:line="160" w:before="0" w:after="0"/>
-              <w:jc w:val="left"/>
-              <w:rPr>
-                <w:sz w:val="20"/>
-                <w:szCs w:val="20"/>
-              </w:rPr>
-            </w:pPr>
-            <w:r>
-              <w:rPr>
-                <w:rFonts w:eastAsia="Calibri" w:cs=""/>
-                <w:kern w:val="2"/>
-                <w:sz w:val="20"/>
-                <w:szCs w:val="20"/>
-                <w:lang w:val="es-CO" w:eastAsia="en-US" w:bidi="ar-SA"/>
-              </w:rPr>
-            </w:r>
-          </w:p>
-          <w:p>
-            <w:pPr>
-              <w:pStyle w:val="Normal"/>
-              <w:widowControl/>
-              <w:spacing w:lineRule="atLeast" w:line="160" w:before="0" w:after="0"/>
-              <w:jc w:val="left"/>
-              <w:rPr>
-                <w:sz w:val="20"/>
-                <w:szCs w:val="20"/>
-              </w:rPr>
-            </w:pPr>
-            <w:r>
-              <w:rPr>
-                <w:rFonts w:eastAsia="Calibri" w:cs=""/>
-                <w:kern w:val="2"/>
-                <w:sz w:val="20"/>
-                <w:szCs w:val="20"/>
-                <w:lang w:val="es-CO" w:eastAsia="en-US" w:bidi="ar-SA"/>
-              </w:rPr>
-            </w:r>
-          </w:p>
-          <w:p>
-            <w:pPr>
-              <w:pStyle w:val="Normal"/>
-              <w:widowControl/>
-              <w:spacing w:lineRule="atLeast" w:line="160" w:before="0" w:after="0"/>
-              <w:jc w:val="left"/>
-              <w:rPr>
-                <w:sz w:val="20"/>
-                <w:szCs w:val="20"/>
-              </w:rPr>
-            </w:pPr>
-            <w:r>
-              <w:rPr>
-                <w:rFonts w:eastAsia="Calibri" w:cs=""/>
-                <w:kern w:val="2"/>
-                <w:sz w:val="20"/>
-                <w:szCs w:val="20"/>
-                <w:lang w:val="es-CO" w:eastAsia="en-US" w:bidi="ar-SA"/>
-              </w:rPr>
-            </w:r>
-          </w:p>
-          <w:p>
-            <w:pPr>
-              <w:pStyle w:val="Normal"/>
-              <w:widowControl/>
-              <w:spacing w:lineRule="atLeast" w:line="160" w:before="0" w:after="0"/>
-              <w:jc w:val="left"/>
-              <w:rPr>
-                <w:sz w:val="20"/>
-                <w:szCs w:val="20"/>
-              </w:rPr>
-            </w:pPr>
-            <w:r>
-              <w:rPr>
-                <w:rFonts w:eastAsia="Calibri" w:cs=""/>
-                <w:kern w:val="2"/>
-                <w:sz w:val="20"/>
-                <w:szCs w:val="20"/>
-                <w:lang w:val="es-CO" w:eastAsia="en-US" w:bidi="ar-SA"/>
-              </w:rPr>
-            </w:r>
-          </w:p>
-          <w:p>
-            <w:pPr>
-              <w:pStyle w:val="Normal"/>
-              <w:widowControl/>
-              <w:spacing w:lineRule="atLeast" w:line="160" w:before="0" w:after="0"/>
-              <w:jc w:val="left"/>
-              <w:rPr>
-                <w:sz w:val="20"/>
-                <w:szCs w:val="20"/>
-              </w:rPr>
-            </w:pPr>
-            <w:r>
-              <w:rPr>
-                <w:rFonts w:eastAsia="Calibri" w:cs=""/>
-                <w:kern w:val="2"/>
-                <w:sz w:val="20"/>
-                <w:szCs w:val="20"/>
-                <w:lang w:val="es-CO" w:eastAsia="en-US" w:bidi="ar-SA"/>
-              </w:rPr>
-            </w:r>
-          </w:p>
-          <w:p>
-            <w:pPr>
-              <w:pStyle w:val="Normal"/>
-              <w:widowControl/>
-              <w:spacing w:lineRule="atLeast" w:line="160" w:before="0" w:after="0"/>
-              <w:jc w:val="left"/>
-              <w:rPr>
-                <w:sz w:val="20"/>
-                <w:szCs w:val="20"/>
-              </w:rPr>
-            </w:pPr>
-            <w:r>
-              <w:rPr>
-                <w:rFonts w:eastAsia="Calibri" w:cs=""/>
-                <w:kern w:val="2"/>
-                <w:sz w:val="20"/>
-                <w:szCs w:val="20"/>
-                <w:lang w:val="es-CO" w:eastAsia="en-US" w:bidi="ar-SA"/>
-              </w:rPr>
-            </w:r>
-          </w:p>
-          <w:p>
-            <w:pPr>
-              <w:pStyle w:val="Normal"/>
-              <w:widowControl/>
-              <w:spacing w:lineRule="atLeast" w:line="160" w:before="0" w:after="0"/>
-              <w:jc w:val="left"/>
-              <w:rPr>
-                <w:sz w:val="20"/>
-                <w:szCs w:val="20"/>
-              </w:rPr>
-            </w:pPr>
-            <w:r>
-              <w:rPr>
-                <w:rFonts w:eastAsia="Calibri" w:cs=""/>
-                <w:kern w:val="2"/>
-                <w:sz w:val="20"/>
-                <w:szCs w:val="20"/>
-                <w:lang w:val="es-CO" w:eastAsia="en-US" w:bidi="ar-SA"/>
-              </w:rPr>
-            </w:r>
-          </w:p>
-          <w:p>
-            <w:pPr>
-              <w:pStyle w:val="Normal"/>
-              <w:widowControl/>
-              <w:spacing w:lineRule="atLeast" w:line="160" w:before="0" w:after="0"/>
-              <w:jc w:val="left"/>
-              <w:rPr>
-                <w:sz w:val="20"/>
-                <w:szCs w:val="20"/>
-              </w:rPr>
-            </w:pPr>
-            <w:r>
-              <w:rPr>
-                <w:rFonts w:eastAsia="Calibri" w:cs=""/>
-                <w:kern w:val="2"/>
-                <w:sz w:val="20"/>
-                <w:szCs w:val="20"/>
-                <w:lang w:val="es-CO" w:eastAsia="en-US" w:bidi="ar-SA"/>
-              </w:rPr>
-            </w:r>
-          </w:p>
-          <w:p>
-            <w:pPr>
-              <w:pStyle w:val="Normal"/>
-              <w:widowControl/>
-              <w:spacing w:lineRule="atLeast" w:line="160" w:before="0" w:after="0"/>
-              <w:jc w:val="left"/>
-              <w:rPr>
-                <w:sz w:val="20"/>
-                <w:szCs w:val="20"/>
-              </w:rPr>
-            </w:pPr>
-            <w:r>
-              <w:rPr>
-                <w:rFonts w:eastAsia="Calibri" w:cs=""/>
-                <w:kern w:val="2"/>
-                <w:sz w:val="20"/>
-                <w:szCs w:val="20"/>
-                <w:lang w:val="es-CO" w:eastAsia="en-US" w:bidi="ar-SA"/>
-              </w:rPr>
-            </w:r>
-          </w:p>
-          <w:p>
-            <w:pPr>
-              <w:pStyle w:val="Normal"/>
-              <w:widowControl/>
+              <w:suppressAutoHyphens w:val="true"/>
+              <w:spacing w:lineRule="atLeast" w:line="160" w:before="0" w:after="0"/>
+              <w:jc w:val="left"/>
+              <w:rPr>
+                <w:sz w:val="20"/>
+                <w:szCs w:val="20"/>
+              </w:rPr>
+            </w:pPr>
+            <w:r>
+              <w:rPr>
+                <w:sz w:val="20"/>
+                <w:szCs w:val="20"/>
+              </w:rPr>
+            </w:r>
+          </w:p>
+          <w:p>
+            <w:pPr>
+              <w:pStyle w:val="Normal"/>
+              <w:widowControl/>
+              <w:suppressAutoHyphens w:val="true"/>
+              <w:spacing w:lineRule="atLeast" w:line="160" w:before="0" w:after="0"/>
+              <w:jc w:val="left"/>
+              <w:rPr>
+                <w:sz w:val="20"/>
+                <w:szCs w:val="20"/>
+              </w:rPr>
+            </w:pPr>
+            <w:r>
+              <w:rPr>
+                <w:sz w:val="20"/>
+                <w:szCs w:val="20"/>
+              </w:rPr>
+            </w:r>
+          </w:p>
+          <w:p>
+            <w:pPr>
+              <w:pStyle w:val="Normal"/>
+              <w:widowControl/>
+              <w:suppressAutoHyphens w:val="true"/>
+              <w:spacing w:lineRule="atLeast" w:line="160" w:before="0" w:after="0"/>
+              <w:jc w:val="left"/>
+              <w:rPr>
+                <w:sz w:val="20"/>
+                <w:szCs w:val="20"/>
+              </w:rPr>
+            </w:pPr>
+            <w:r>
+              <w:rPr>
+                <w:sz w:val="20"/>
+                <w:szCs w:val="20"/>
+              </w:rPr>
+            </w:r>
+          </w:p>
+          <w:p>
+            <w:pPr>
+              <w:pStyle w:val="Normal"/>
+              <w:widowControl/>
+              <w:suppressAutoHyphens w:val="true"/>
+              <w:spacing w:lineRule="atLeast" w:line="160" w:before="0" w:after="0"/>
+              <w:jc w:val="left"/>
+              <w:rPr>
+                <w:sz w:val="20"/>
+                <w:szCs w:val="20"/>
+              </w:rPr>
+            </w:pPr>
+            <w:r>
+              <w:rPr>
+                <w:sz w:val="20"/>
+                <w:szCs w:val="20"/>
+              </w:rPr>
+            </w:r>
+          </w:p>
+          <w:p>
+            <w:pPr>
+              <w:pStyle w:val="Normal"/>
+              <w:widowControl/>
+              <w:suppressAutoHyphens w:val="true"/>
+              <w:spacing w:lineRule="atLeast" w:line="160" w:before="0" w:after="0"/>
+              <w:jc w:val="left"/>
+              <w:rPr>
+                <w:sz w:val="20"/>
+                <w:szCs w:val="20"/>
+              </w:rPr>
+            </w:pPr>
+            <w:r>
+              <w:rPr>
+                <w:sz w:val="20"/>
+                <w:szCs w:val="20"/>
+              </w:rPr>
+            </w:r>
+          </w:p>
+          <w:p>
+            <w:pPr>
+              <w:pStyle w:val="Normal"/>
+              <w:widowControl/>
+              <w:suppressAutoHyphens w:val="true"/>
+              <w:spacing w:lineRule="atLeast" w:line="160" w:before="0" w:after="0"/>
+              <w:jc w:val="left"/>
+              <w:rPr>
+                <w:sz w:val="20"/>
+                <w:szCs w:val="20"/>
+              </w:rPr>
+            </w:pPr>
+            <w:r>
+              <w:rPr>
+                <w:sz w:val="20"/>
+                <w:szCs w:val="20"/>
+              </w:rPr>
+            </w:r>
+          </w:p>
+          <w:p>
+            <w:pPr>
+              <w:pStyle w:val="Normal"/>
+              <w:widowControl/>
+              <w:suppressAutoHyphens w:val="true"/>
+              <w:spacing w:lineRule="atLeast" w:line="160" w:before="0" w:after="0"/>
+              <w:jc w:val="left"/>
+              <w:rPr>
+                <w:sz w:val="20"/>
+                <w:szCs w:val="20"/>
+              </w:rPr>
+            </w:pPr>
+            <w:r>
+              <w:rPr>
+                <w:sz w:val="20"/>
+                <w:szCs w:val="20"/>
+              </w:rPr>
+            </w:r>
+          </w:p>
+          <w:p>
+            <w:pPr>
+              <w:pStyle w:val="Normal"/>
+              <w:widowControl/>
+              <w:suppressAutoHyphens w:val="true"/>
+              <w:spacing w:lineRule="atLeast" w:line="160" w:before="0" w:after="0"/>
+              <w:jc w:val="left"/>
+              <w:rPr>
+                <w:sz w:val="20"/>
+                <w:szCs w:val="20"/>
+              </w:rPr>
+            </w:pPr>
+            <w:r>
+              <w:rPr>
+                <w:sz w:val="20"/>
+                <w:szCs w:val="20"/>
+              </w:rPr>
+            </w:r>
+          </w:p>
+          <w:p>
+            <w:pPr>
+              <w:pStyle w:val="Normal"/>
+              <w:widowControl/>
+              <w:suppressAutoHyphens w:val="true"/>
+              <w:spacing w:lineRule="atLeast" w:line="160" w:before="0" w:after="0"/>
+              <w:jc w:val="left"/>
+              <w:rPr>
+                <w:sz w:val="20"/>
+                <w:szCs w:val="20"/>
+              </w:rPr>
+            </w:pPr>
+            <w:r>
+              <w:rPr>
+                <w:sz w:val="20"/>
+                <w:szCs w:val="20"/>
+              </w:rPr>
+            </w:r>
+          </w:p>
+          <w:p>
+            <w:pPr>
+              <w:pStyle w:val="Normal"/>
+              <w:widowControl/>
+              <w:suppressAutoHyphens w:val="true"/>
+              <w:spacing w:lineRule="atLeast" w:line="160" w:before="0" w:after="0"/>
+              <w:jc w:val="left"/>
+              <w:rPr>
+                <w:sz w:val="20"/>
+                <w:szCs w:val="20"/>
+              </w:rPr>
+            </w:pPr>
+            <w:r>
+              <w:rPr>
+                <w:sz w:val="20"/>
+                <w:szCs w:val="20"/>
+              </w:rPr>
+            </w:r>
+          </w:p>
+          <w:p>
+            <w:pPr>
+              <w:pStyle w:val="Normal"/>
+              <w:widowControl/>
+              <w:suppressAutoHyphens w:val="true"/>
+              <w:spacing w:lineRule="atLeast" w:line="160" w:before="0" w:after="0"/>
+              <w:jc w:val="left"/>
+              <w:rPr>
+                <w:sz w:val="20"/>
+                <w:szCs w:val="20"/>
+              </w:rPr>
+            </w:pPr>
+            <w:r>
+              <w:rPr>
+                <w:sz w:val="20"/>
+                <w:szCs w:val="20"/>
+              </w:rPr>
+            </w:r>
+          </w:p>
+          <w:p>
+            <w:pPr>
+              <w:pStyle w:val="Normal"/>
+              <w:widowControl/>
+              <w:suppressAutoHyphens w:val="true"/>
+              <w:spacing w:lineRule="atLeast" w:line="160" w:before="0" w:after="0"/>
+              <w:jc w:val="left"/>
+              <w:rPr>
+                <w:sz w:val="20"/>
+                <w:szCs w:val="20"/>
+              </w:rPr>
+            </w:pPr>
+            <w:r>
+              <w:rPr>
+                <w:sz w:val="20"/>
+                <w:szCs w:val="20"/>
+              </w:rPr>
+            </w:r>
+          </w:p>
+          <w:p>
+            <w:pPr>
+              <w:pStyle w:val="Normal"/>
+              <w:widowControl/>
+              <w:suppressAutoHyphens w:val="true"/>
+              <w:spacing w:lineRule="atLeast" w:line="160" w:before="0" w:after="0"/>
+              <w:jc w:val="left"/>
+              <w:rPr>
+                <w:sz w:val="20"/>
+                <w:szCs w:val="20"/>
+              </w:rPr>
+            </w:pPr>
+            <w:r>
+              <w:rPr>
+                <w:sz w:val="20"/>
+                <w:szCs w:val="20"/>
+              </w:rPr>
+            </w:r>
+          </w:p>
+          <w:p>
+            <w:pPr>
+              <w:pStyle w:val="Normal"/>
+              <w:widowControl/>
+              <w:suppressAutoHyphens w:val="true"/>
               <w:spacing w:lineRule="atLeast" w:line="160" w:before="0" w:after="0"/>
               <w:jc w:val="center"/>
               <w:rPr>
@@ -2178,11 +2035,8 @@
             </w:pPr>
             <w:r>
               <w:rPr>
-                <w:rFonts w:eastAsia="Calibri" w:cs=""/>
-                <w:kern w:val="2"/>
-                <w:sz w:val="20"/>
-                <w:szCs w:val="20"/>
-                <w:lang w:val="es-CO" w:eastAsia="en-US" w:bidi="ar-SA"/>
+                <w:sz w:val="20"/>
+                <w:szCs w:val="20"/>
               </w:rPr>
             </w:r>
           </w:p>
@@ -2203,6 +2057,7 @@
             <w:pPr>
               <w:pStyle w:val="Normal"/>
               <w:widowControl/>
+              <w:suppressAutoHyphens w:val="true"/>
               <w:spacing w:lineRule="atLeast" w:line="160" w:before="0" w:after="0"/>
               <w:jc w:val="left"/>
               <w:rPr>
@@ -2236,6 +2091,7 @@
             <w:pPr>
               <w:pStyle w:val="Normal"/>
               <w:widowControl/>
+              <w:suppressAutoHyphens w:val="true"/>
               <w:spacing w:lineRule="atLeast" w:line="160" w:before="0" w:after="0"/>
               <w:jc w:val="center"/>
               <w:rPr>
@@ -2264,6 +2120,7 @@
             <w:pPr>
               <w:pStyle w:val="Normal"/>
               <w:widowControl/>
+              <w:suppressAutoHyphens w:val="true"/>
               <w:spacing w:lineRule="atLeast" w:line="160" w:before="0" w:after="0"/>
               <w:jc w:val="center"/>
               <w:rPr>
@@ -2292,6 +2149,7 @@
             <w:pPr>
               <w:pStyle w:val="Normal"/>
               <w:widowControl/>
+              <w:suppressAutoHyphens w:val="true"/>
               <w:spacing w:lineRule="atLeast" w:line="160" w:before="0" w:after="0"/>
               <w:jc w:val="center"/>
               <w:rPr>
@@ -2321,6 +2179,32 @@
             <w:pPr>
               <w:pStyle w:val="Normal"/>
               <w:widowControl/>
+              <w:suppressAutoHyphens w:val="true"/>
+              <w:spacing w:lineRule="atLeast" w:line="160" w:before="0" w:after="0"/>
+              <w:jc w:val="center"/>
+              <w:rPr>
+                <w:sz w:val="20"/>
+                <w:szCs w:val="20"/>
+              </w:rPr>
+            </w:pPr>
+            <w:r>
+              <w:rPr>
+                <w:sz w:val="20"/>
+                <w:szCs w:val="20"/>
+              </w:rPr>
+            </w:r>
+          </w:p>
+        </w:tc>
+        <w:tc>
+          <w:tcPr>
+            <w:tcW w:w="1959" w:type="dxa"/>
+            <w:tcBorders/>
+          </w:tcPr>
+          <w:p>
+            <w:pPr>
+              <w:pStyle w:val="Normal"/>
+              <w:widowControl/>
+              <w:suppressAutoHyphens w:val="true"/>
               <w:spacing w:lineRule="atLeast" w:line="160" w:before="0" w:after="0"/>
               <w:jc w:val="center"/>
               <w:rPr>
@@ -2336,18 +2220,20 @@
                 <w:szCs w:val="20"/>
                 <w:lang w:val="es-CO" w:eastAsia="en-US" w:bidi="ar-SA"/>
               </w:rPr>
-            </w:r>
-          </w:p>
-        </w:tc>
-        <w:tc>
-          <w:tcPr>
-            <w:tcW w:w="1959" w:type="dxa"/>
-            <w:tcBorders/>
-          </w:tcPr>
-          <w:p>
-            <w:pPr>
-              <w:pStyle w:val="Normal"/>
-              <w:widowControl/>
+              <w:t>Nombre - Apellido</w:t>
+            </w:r>
+          </w:p>
+        </w:tc>
+        <w:tc>
+          <w:tcPr>
+            <w:tcW w:w="854" w:type="dxa"/>
+            <w:tcBorders/>
+          </w:tcPr>
+          <w:p>
+            <w:pPr>
+              <w:pStyle w:val="Normal"/>
+              <w:widowControl/>
+              <w:suppressAutoHyphens w:val="true"/>
               <w:spacing w:lineRule="atLeast" w:line="160" w:before="0" w:after="0"/>
               <w:jc w:val="center"/>
               <w:rPr>
@@ -2363,34 +2249,6 @@
                 <w:szCs w:val="20"/>
                 <w:lang w:val="es-CO" w:eastAsia="en-US" w:bidi="ar-SA"/>
               </w:rPr>
-              <w:t>Nombre - Apellido</w:t>
-            </w:r>
-          </w:p>
-        </w:tc>
-        <w:tc>
-          <w:tcPr>
-            <w:tcW w:w="854" w:type="dxa"/>
-            <w:tcBorders/>
-          </w:tcPr>
-          <w:p>
-            <w:pPr>
-              <w:pStyle w:val="Normal"/>
-              <w:widowControl/>
-              <w:spacing w:lineRule="atLeast" w:line="160" w:before="0" w:after="0"/>
-              <w:jc w:val="center"/>
-              <w:rPr>
-                <w:sz w:val="20"/>
-                <w:szCs w:val="20"/>
-              </w:rPr>
-            </w:pPr>
-            <w:r>
-              <w:rPr>
-                <w:rFonts w:eastAsia="Calibri" w:cs=""/>
-                <w:kern w:val="2"/>
-                <w:sz w:val="20"/>
-                <w:szCs w:val="20"/>
-                <w:lang w:val="es-CO" w:eastAsia="en-US" w:bidi="ar-SA"/>
-              </w:rPr>
               <w:t>Rol</w:t>
             </w:r>
           </w:p>
@@ -2404,6 +2262,7 @@
             <w:pPr>
               <w:pStyle w:val="Normal"/>
               <w:widowControl/>
+              <w:suppressAutoHyphens w:val="true"/>
               <w:spacing w:lineRule="atLeast" w:line="160" w:before="0" w:after="0"/>
               <w:jc w:val="center"/>
               <w:rPr>
@@ -2438,6 +2297,7 @@
             <w:pPr>
               <w:pStyle w:val="Normal"/>
               <w:widowControl/>
+              <w:suppressAutoHyphens w:val="true"/>
               <w:spacing w:lineRule="atLeast" w:line="160" w:before="0" w:after="0"/>
               <w:jc w:val="left"/>
               <w:rPr>
@@ -2467,6 +2327,7 @@
             <w:pPr>
               <w:pStyle w:val="Normal"/>
               <w:widowControl/>
+              <w:suppressAutoHyphens w:val="true"/>
               <w:spacing w:lineRule="atLeast" w:line="160" w:before="0" w:after="0"/>
               <w:jc w:val="left"/>
               <w:rPr>
@@ -2496,6 +2357,86 @@
             <w:pPr>
               <w:pStyle w:val="Normal"/>
               <w:widowControl/>
+              <w:suppressAutoHyphens w:val="true"/>
+              <w:spacing w:lineRule="atLeast" w:line="160" w:before="0" w:after="0"/>
+              <w:jc w:val="left"/>
+              <w:rPr>
+                <w:sz w:val="20"/>
+                <w:szCs w:val="20"/>
+              </w:rPr>
+            </w:pPr>
+            <w:r>
+              <w:rPr>
+                <w:sz w:val="20"/>
+                <w:szCs w:val="20"/>
+              </w:rPr>
+            </w:r>
+          </w:p>
+        </w:tc>
+        <w:tc>
+          <w:tcPr>
+            <w:tcW w:w="307" w:type="dxa"/>
+            <w:vMerge w:val="continue"/>
+            <w:tcBorders/>
+            <w:vAlign w:val="center"/>
+          </w:tcPr>
+          <w:p>
+            <w:pPr>
+              <w:pStyle w:val="Normal"/>
+              <w:widowControl/>
+              <w:suppressAutoHyphens w:val="true"/>
+              <w:spacing w:lineRule="atLeast" w:line="160" w:before="0" w:after="0"/>
+              <w:jc w:val="left"/>
+              <w:rPr>
+                <w:sz w:val="20"/>
+                <w:szCs w:val="20"/>
+              </w:rPr>
+            </w:pPr>
+            <w:r>
+              <w:rPr>
+                <w:sz w:val="20"/>
+                <w:szCs w:val="20"/>
+              </w:rPr>
+            </w:r>
+          </w:p>
+        </w:tc>
+        <w:tc>
+          <w:tcPr>
+            <w:tcW w:w="1959" w:type="dxa"/>
+            <w:tcBorders/>
+            <w:vAlign w:val="center"/>
+          </w:tcPr>
+          <w:p>
+            <w:pPr>
+              <w:pStyle w:val="Normal"/>
+              <w:widowControl/>
+              <w:suppressAutoHyphens w:val="true"/>
+              <w:spacing w:lineRule="atLeast" w:line="160" w:before="0" w:after="0"/>
+              <w:jc w:val="left"/>
+              <w:rPr>
+                <w:sz w:val="20"/>
+                <w:szCs w:val="20"/>
+              </w:rPr>
+            </w:pPr>
+            <w:r>
+              <w:rPr>
+                <w:sz w:val="20"/>
+                <w:szCs w:val="20"/>
+              </w:rPr>
+            </w:r>
+          </w:p>
+        </w:tc>
+        <w:tc>
+          <w:tcPr>
+            <w:tcW w:w="854" w:type="dxa"/>
+            <w:tcBorders/>
+            <w:vAlign w:val="center"/>
+          </w:tcPr>
+          <w:p>
+            <w:pPr>
+              <w:pStyle w:val="Normal"/>
+              <w:widowControl/>
+              <w:suppressAutoHyphens w:val="true"/>
               <w:spacing w:lineRule="atLeast" w:line="160" w:before="0" w:after="0"/>
               <w:jc w:val="left"/>
               <w:rPr>
@@ -2511,13 +2452,13 @@
                 <w:szCs w:val="20"/>
                 <w:lang w:val="es-CO" w:eastAsia="en-US" w:bidi="ar-SA"/>
               </w:rPr>
-            </w:r>
-          </w:p>
-        </w:tc>
-        <w:tc>
-          <w:tcPr>
-            <w:tcW w:w="307" w:type="dxa"/>
-            <w:vMerge w:val="continue"/>
+              <w:t>Product Owner</w:t>
+            </w:r>
+          </w:p>
+        </w:tc>
+        <w:tc>
+          <w:tcPr>
+            <w:tcW w:w="1695" w:type="dxa"/>
             <w:tcBorders/>
             <w:vAlign w:val="center"/>
           </w:tcPr>
@@ -2525,105 +2466,18 @@
             <w:pPr>
               <w:pStyle w:val="Normal"/>
               <w:widowControl/>
-              <w:spacing w:lineRule="atLeast" w:line="160" w:before="0" w:after="0"/>
-              <w:jc w:val="left"/>
-              <w:rPr>
-                <w:sz w:val="20"/>
-                <w:szCs w:val="20"/>
-              </w:rPr>
-            </w:pPr>
-            <w:r>
-              <w:rPr>
-                <w:rFonts w:eastAsia="Calibri" w:cs=""/>
-                <w:kern w:val="2"/>
-                <w:sz w:val="20"/>
-                <w:szCs w:val="20"/>
-                <w:lang w:val="es-CO" w:eastAsia="en-US" w:bidi="ar-SA"/>
-              </w:rPr>
-            </w:r>
-          </w:p>
-        </w:tc>
-        <w:tc>
-          <w:tcPr>
-            <w:tcW w:w="1959" w:type="dxa"/>
-            <w:tcBorders/>
-            <w:vAlign w:val="center"/>
-          </w:tcPr>
-          <w:p>
-            <w:pPr>
-              <w:pStyle w:val="Normal"/>
-              <w:widowControl/>
-              <w:spacing w:lineRule="atLeast" w:line="160" w:before="0" w:after="0"/>
-              <w:jc w:val="left"/>
-              <w:rPr>
-                <w:sz w:val="20"/>
-                <w:szCs w:val="20"/>
-              </w:rPr>
-            </w:pPr>
-            <w:r>
-              <w:rPr>
-                <w:rFonts w:eastAsia="Calibri" w:cs=""/>
-                <w:kern w:val="2"/>
-                <w:sz w:val="20"/>
-                <w:szCs w:val="20"/>
-                <w:lang w:val="es-CO" w:eastAsia="en-US" w:bidi="ar-SA"/>
-              </w:rPr>
-            </w:r>
-          </w:p>
-        </w:tc>
-        <w:tc>
-          <w:tcPr>
-            <w:tcW w:w="854" w:type="dxa"/>
-            <w:tcBorders/>
-            <w:vAlign w:val="center"/>
-          </w:tcPr>
-          <w:p>
-            <w:pPr>
-              <w:pStyle w:val="Normal"/>
-              <w:widowControl/>
-              <w:spacing w:lineRule="atLeast" w:line="160" w:before="0" w:after="0"/>
-              <w:jc w:val="left"/>
-              <w:rPr>
-                <w:sz w:val="20"/>
-                <w:szCs w:val="20"/>
-              </w:rPr>
-            </w:pPr>
-            <w:r>
-              <w:rPr>
-                <w:rFonts w:eastAsia="Calibri" w:cs=""/>
-                <w:kern w:val="2"/>
-                <w:sz w:val="20"/>
-                <w:szCs w:val="20"/>
-                <w:lang w:val="es-CO" w:eastAsia="en-US" w:bidi="ar-SA"/>
-              </w:rPr>
-              <w:t>Product Owner</w:t>
-            </w:r>
-          </w:p>
-        </w:tc>
-        <w:tc>
-          <w:tcPr>
-            <w:tcW w:w="1695" w:type="dxa"/>
-            <w:tcBorders/>
-            <w:vAlign w:val="center"/>
-          </w:tcPr>
-          <w:p>
-            <w:pPr>
-              <w:pStyle w:val="Normal"/>
-              <w:widowControl/>
-              <w:spacing w:lineRule="atLeast" w:line="160" w:before="0" w:after="0"/>
-              <w:jc w:val="left"/>
-              <w:rPr>
-                <w:sz w:val="20"/>
-                <w:szCs w:val="20"/>
-              </w:rPr>
-            </w:pPr>
-            <w:r>
-              <w:rPr>
-                <w:rFonts w:eastAsia="Calibri" w:cs=""/>
-                <w:kern w:val="2"/>
-                <w:sz w:val="20"/>
-                <w:szCs w:val="20"/>
-                <w:lang w:val="es-CO" w:eastAsia="en-US" w:bidi="ar-SA"/>
+              <w:suppressAutoHyphens w:val="true"/>
+              <w:spacing w:lineRule="atLeast" w:line="160" w:before="0" w:after="0"/>
+              <w:jc w:val="left"/>
+              <w:rPr>
+                <w:sz w:val="20"/>
+                <w:szCs w:val="20"/>
+              </w:rPr>
+            </w:pPr>
+            <w:r>
+              <w:rPr>
+                <w:sz w:val="20"/>
+                <w:szCs w:val="20"/>
               </w:rPr>
             </w:r>
           </w:p>
@@ -2643,6 +2497,33 @@
             <w:pPr>
               <w:pStyle w:val="Normal"/>
               <w:widowControl/>
+              <w:suppressAutoHyphens w:val="true"/>
+              <w:spacing w:lineRule="atLeast" w:line="160" w:before="0" w:after="0"/>
+              <w:jc w:val="left"/>
+              <w:rPr>
+                <w:sz w:val="20"/>
+                <w:szCs w:val="20"/>
+              </w:rPr>
+            </w:pPr>
+            <w:r>
+              <w:rPr>
+                <w:sz w:val="20"/>
+                <w:szCs w:val="20"/>
+              </w:rPr>
+            </w:r>
+          </w:p>
+        </w:tc>
+        <w:tc>
+          <w:tcPr>
+            <w:tcW w:w="850" w:type="dxa"/>
+            <w:tcBorders/>
+            <w:vAlign w:val="center"/>
+          </w:tcPr>
+          <w:p>
+            <w:pPr>
+              <w:pStyle w:val="Normal"/>
+              <w:widowControl/>
+              <w:suppressAutoHyphens w:val="true"/>
               <w:spacing w:lineRule="atLeast" w:line="160" w:before="0" w:after="0"/>
               <w:jc w:val="left"/>
               <w:rPr>
@@ -2658,12 +2539,13 @@
                 <w:szCs w:val="20"/>
                 <w:lang w:val="es-CO" w:eastAsia="en-US" w:bidi="ar-SA"/>
               </w:rPr>
-            </w:r>
-          </w:p>
-        </w:tc>
-        <w:tc>
-          <w:tcPr>
-            <w:tcW w:w="850" w:type="dxa"/>
+              <w:t>Scrum Teams</w:t>
+            </w:r>
+          </w:p>
+        </w:tc>
+        <w:tc>
+          <w:tcPr>
+            <w:tcW w:w="1700" w:type="dxa"/>
             <w:tcBorders/>
             <w:vAlign w:val="center"/>
           </w:tcPr>
@@ -2671,6 +2553,60 @@
             <w:pPr>
               <w:pStyle w:val="Normal"/>
               <w:widowControl/>
+              <w:suppressAutoHyphens w:val="true"/>
+              <w:spacing w:lineRule="atLeast" w:line="160" w:before="0" w:after="0"/>
+              <w:jc w:val="left"/>
+              <w:rPr>
+                <w:sz w:val="20"/>
+                <w:szCs w:val="20"/>
+              </w:rPr>
+            </w:pPr>
+            <w:r>
+              <w:rPr>
+                <w:sz w:val="20"/>
+                <w:szCs w:val="20"/>
+              </w:rPr>
+            </w:r>
+          </w:p>
+        </w:tc>
+        <w:tc>
+          <w:tcPr>
+            <w:tcW w:w="307" w:type="dxa"/>
+            <w:vMerge w:val="continue"/>
+            <w:tcBorders/>
+            <w:vAlign w:val="center"/>
+          </w:tcPr>
+          <w:p>
+            <w:pPr>
+              <w:pStyle w:val="Normal"/>
+              <w:widowControl/>
+              <w:suppressAutoHyphens w:val="true"/>
+              <w:spacing w:lineRule="atLeast" w:line="160" w:before="0" w:after="0"/>
+              <w:jc w:val="left"/>
+              <w:rPr>
+                <w:sz w:val="20"/>
+                <w:szCs w:val="20"/>
+              </w:rPr>
+            </w:pPr>
+            <w:r>
+              <w:rPr>
+                <w:sz w:val="20"/>
+                <w:szCs w:val="20"/>
+              </w:rPr>
+            </w:r>
+          </w:p>
+        </w:tc>
+        <w:tc>
+          <w:tcPr>
+            <w:tcW w:w="1959" w:type="dxa"/>
+            <w:tcBorders/>
+            <w:vAlign w:val="center"/>
+          </w:tcPr>
+          <w:p>
+            <w:pPr>
+              <w:pStyle w:val="Normal"/>
+              <w:widowControl/>
+              <w:suppressAutoHyphens w:val="true"/>
               <w:spacing w:lineRule="atLeast" w:line="160" w:before="0" w:after="0"/>
               <w:jc w:val="left"/>
               <w:rPr>
@@ -2686,13 +2622,13 @@
                 <w:szCs w:val="20"/>
                 <w:lang w:val="es-CO" w:eastAsia="en-US" w:bidi="ar-SA"/>
               </w:rPr>
-              <w:t>Scrum Teams</w:t>
-            </w:r>
-          </w:p>
-        </w:tc>
-        <w:tc>
-          <w:tcPr>
-            <w:tcW w:w="1700" w:type="dxa"/>
+              <w:t>Bryan Campuzano</w:t>
+            </w:r>
+          </w:p>
+        </w:tc>
+        <w:tc>
+          <w:tcPr>
+            <w:tcW w:w="854" w:type="dxa"/>
             <w:tcBorders/>
             <w:vAlign w:val="center"/>
           </w:tcPr>
@@ -2700,6 +2636,7 @@
             <w:pPr>
               <w:pStyle w:val="Normal"/>
               <w:widowControl/>
+              <w:suppressAutoHyphens w:val="true"/>
               <w:spacing w:lineRule="atLeast" w:line="160" w:before="0" w:after="0"/>
               <w:jc w:val="left"/>
               <w:rPr>
@@ -2715,13 +2652,13 @@
                 <w:szCs w:val="20"/>
                 <w:lang w:val="es-CO" w:eastAsia="en-US" w:bidi="ar-SA"/>
               </w:rPr>
-            </w:r>
-          </w:p>
-        </w:tc>
-        <w:tc>
-          <w:tcPr>
-            <w:tcW w:w="307" w:type="dxa"/>
-            <w:vMerge w:val="continue"/>
+              <w:t>Scrum Master</w:t>
+            </w:r>
+          </w:p>
+        </w:tc>
+        <w:tc>
+          <w:tcPr>
+            <w:tcW w:w="1695" w:type="dxa"/>
             <w:tcBorders/>
             <w:vAlign w:val="center"/>
           </w:tcPr>
@@ -2729,106 +2666,18 @@
             <w:pPr>
               <w:pStyle w:val="Normal"/>
               <w:widowControl/>
-              <w:spacing w:lineRule="atLeast" w:line="160" w:before="0" w:after="0"/>
-              <w:jc w:val="left"/>
-              <w:rPr>
-                <w:sz w:val="20"/>
-                <w:szCs w:val="20"/>
-              </w:rPr>
-            </w:pPr>
-            <w:r>
-              <w:rPr>
-                <w:rFonts w:eastAsia="Calibri" w:cs=""/>
-                <w:kern w:val="2"/>
-                <w:sz w:val="20"/>
-                <w:szCs w:val="20"/>
-                <w:lang w:val="es-CO" w:eastAsia="en-US" w:bidi="ar-SA"/>
-              </w:rPr>
-            </w:r>
-          </w:p>
-        </w:tc>
-        <w:tc>
-          <w:tcPr>
-            <w:tcW w:w="1959" w:type="dxa"/>
-            <w:tcBorders/>
-            <w:vAlign w:val="center"/>
-          </w:tcPr>
-          <w:p>
-            <w:pPr>
-              <w:pStyle w:val="Normal"/>
-              <w:widowControl/>
-              <w:spacing w:lineRule="atLeast" w:line="160" w:before="0" w:after="0"/>
-              <w:jc w:val="left"/>
-              <w:rPr>
-                <w:sz w:val="20"/>
-                <w:szCs w:val="20"/>
-              </w:rPr>
-            </w:pPr>
-            <w:r>
-              <w:rPr>
-                <w:rFonts w:eastAsia="Calibri" w:cs=""/>
-                <w:kern w:val="2"/>
-                <w:sz w:val="20"/>
-                <w:szCs w:val="20"/>
-                <w:lang w:val="es-CO" w:eastAsia="en-US" w:bidi="ar-SA"/>
-              </w:rPr>
-              <w:t>Bryan Campuzano</w:t>
-            </w:r>
-          </w:p>
-        </w:tc>
-        <w:tc>
-          <w:tcPr>
-            <w:tcW w:w="854" w:type="dxa"/>
-            <w:tcBorders/>
-            <w:vAlign w:val="center"/>
-          </w:tcPr>
-          <w:p>
-            <w:pPr>
-              <w:pStyle w:val="Normal"/>
-              <w:widowControl/>
-              <w:spacing w:lineRule="atLeast" w:line="160" w:before="0" w:after="0"/>
-              <w:jc w:val="left"/>
-              <w:rPr>
-                <w:sz w:val="20"/>
-                <w:szCs w:val="20"/>
-              </w:rPr>
-            </w:pPr>
-            <w:r>
-              <w:rPr>
-                <w:rFonts w:eastAsia="Calibri" w:cs=""/>
-                <w:kern w:val="2"/>
-                <w:sz w:val="20"/>
-                <w:szCs w:val="20"/>
-                <w:lang w:val="es-CO" w:eastAsia="en-US" w:bidi="ar-SA"/>
-              </w:rPr>
-              <w:t>Scrum Master</w:t>
-            </w:r>
-          </w:p>
-        </w:tc>
-        <w:tc>
-          <w:tcPr>
-            <w:tcW w:w="1695" w:type="dxa"/>
-            <w:tcBorders/>
-            <w:vAlign w:val="center"/>
-          </w:tcPr>
-          <w:p>
-            <w:pPr>
-              <w:pStyle w:val="Normal"/>
-              <w:widowControl/>
-              <w:spacing w:lineRule="atLeast" w:line="160" w:before="0" w:after="0"/>
-              <w:jc w:val="left"/>
-              <w:rPr>
-                <w:sz w:val="20"/>
-                <w:szCs w:val="20"/>
-              </w:rPr>
-            </w:pPr>
-            <w:r>
-              <w:rPr>
-                <w:rFonts w:eastAsia="Calibri" w:cs=""/>
-                <w:kern w:val="2"/>
-                <w:sz w:val="20"/>
-                <w:szCs w:val="20"/>
-                <w:lang w:val="es-CO" w:eastAsia="en-US" w:bidi="ar-SA"/>
+              <w:suppressAutoHyphens w:val="true"/>
+              <w:spacing w:lineRule="atLeast" w:line="160" w:before="0" w:after="0"/>
+              <w:jc w:val="left"/>
+              <w:rPr>
+                <w:sz w:val="20"/>
+                <w:szCs w:val="20"/>
+              </w:rPr>
+            </w:pPr>
+            <w:r>
+              <w:rPr>
+                <w:sz w:val="20"/>
+                <w:szCs w:val="20"/>
               </w:rPr>
             </w:r>
           </w:p>
@@ -2848,6 +2697,33 @@
             <w:pPr>
               <w:pStyle w:val="Normal"/>
               <w:widowControl/>
+              <w:suppressAutoHyphens w:val="true"/>
+              <w:spacing w:lineRule="atLeast" w:line="160" w:before="0" w:after="0"/>
+              <w:jc w:val="left"/>
+              <w:rPr>
+                <w:sz w:val="20"/>
+                <w:szCs w:val="20"/>
+              </w:rPr>
+            </w:pPr>
+            <w:r>
+              <w:rPr>
+                <w:sz w:val="20"/>
+                <w:szCs w:val="20"/>
+              </w:rPr>
+            </w:r>
+          </w:p>
+        </w:tc>
+        <w:tc>
+          <w:tcPr>
+            <w:tcW w:w="850" w:type="dxa"/>
+            <w:tcBorders/>
+            <w:vAlign w:val="center"/>
+          </w:tcPr>
+          <w:p>
+            <w:pPr>
+              <w:pStyle w:val="Normal"/>
+              <w:widowControl/>
+              <w:suppressAutoHyphens w:val="true"/>
               <w:spacing w:lineRule="atLeast" w:line="160" w:before="0" w:after="0"/>
               <w:jc w:val="left"/>
               <w:rPr>
@@ -2863,12 +2739,13 @@
                 <w:szCs w:val="20"/>
                 <w:lang w:val="es-CO" w:eastAsia="en-US" w:bidi="ar-SA"/>
               </w:rPr>
-            </w:r>
-          </w:p>
-        </w:tc>
-        <w:tc>
-          <w:tcPr>
-            <w:tcW w:w="850" w:type="dxa"/>
+              <w:t>Scrum Teams</w:t>
+            </w:r>
+          </w:p>
+        </w:tc>
+        <w:tc>
+          <w:tcPr>
+            <w:tcW w:w="1700" w:type="dxa"/>
             <w:tcBorders/>
             <w:vAlign w:val="center"/>
           </w:tcPr>
@@ -2876,6 +2753,86 @@
             <w:pPr>
               <w:pStyle w:val="Normal"/>
               <w:widowControl/>
+              <w:suppressAutoHyphens w:val="true"/>
+              <w:spacing w:lineRule="atLeast" w:line="160" w:before="0" w:after="0"/>
+              <w:jc w:val="left"/>
+              <w:rPr>
+                <w:sz w:val="20"/>
+                <w:szCs w:val="20"/>
+              </w:rPr>
+            </w:pPr>
+            <w:r>
+              <w:rPr>
+                <w:sz w:val="20"/>
+                <w:szCs w:val="20"/>
+              </w:rPr>
+            </w:r>
+          </w:p>
+        </w:tc>
+        <w:tc>
+          <w:tcPr>
+            <w:tcW w:w="307" w:type="dxa"/>
+            <w:vMerge w:val="continue"/>
+            <w:tcBorders/>
+            <w:vAlign w:val="center"/>
+          </w:tcPr>
+          <w:p>
+            <w:pPr>
+              <w:pStyle w:val="Normal"/>
+              <w:widowControl/>
+              <w:suppressAutoHyphens w:val="true"/>
+              <w:spacing w:lineRule="atLeast" w:line="160" w:before="0" w:after="0"/>
+              <w:jc w:val="left"/>
+              <w:rPr>
+                <w:sz w:val="20"/>
+                <w:szCs w:val="20"/>
+              </w:rPr>
+            </w:pPr>
+            <w:r>
+              <w:rPr>
+                <w:sz w:val="20"/>
+                <w:szCs w:val="20"/>
+              </w:rPr>
+            </w:r>
+          </w:p>
+        </w:tc>
+        <w:tc>
+          <w:tcPr>
+            <w:tcW w:w="1959" w:type="dxa"/>
+            <w:tcBorders/>
+            <w:vAlign w:val="center"/>
+          </w:tcPr>
+          <w:p>
+            <w:pPr>
+              <w:pStyle w:val="Normal"/>
+              <w:widowControl/>
+              <w:suppressAutoHyphens w:val="true"/>
+              <w:spacing w:lineRule="atLeast" w:line="160" w:before="0" w:after="0"/>
+              <w:jc w:val="left"/>
+              <w:rPr>
+                <w:sz w:val="20"/>
+                <w:szCs w:val="20"/>
+              </w:rPr>
+            </w:pPr>
+            <w:r>
+              <w:rPr>
+                <w:sz w:val="20"/>
+                <w:szCs w:val="20"/>
+              </w:rPr>
+            </w:r>
+          </w:p>
+        </w:tc>
+        <w:tc>
+          <w:tcPr>
+            <w:tcW w:w="854" w:type="dxa"/>
+            <w:tcBorders/>
+            <w:vAlign w:val="center"/>
+          </w:tcPr>
+          <w:p>
+            <w:pPr>
+              <w:pStyle w:val="Normal"/>
+              <w:widowControl/>
+              <w:suppressAutoHyphens w:val="true"/>
               <w:spacing w:lineRule="atLeast" w:line="160" w:before="0" w:after="0"/>
               <w:jc w:val="left"/>
               <w:rPr>
@@ -2897,7 +2854,7 @@
         </w:tc>
         <w:tc>
           <w:tcPr>
-            <w:tcW w:w="1700" w:type="dxa"/>
+            <w:tcW w:w="1695" w:type="dxa"/>
             <w:tcBorders/>
             <w:vAlign w:val="center"/>
           </w:tcPr>
@@ -2905,134 +2862,18 @@
             <w:pPr>
               <w:pStyle w:val="Normal"/>
               <w:widowControl/>
-              <w:spacing w:lineRule="atLeast" w:line="160" w:before="0" w:after="0"/>
-              <w:jc w:val="left"/>
-              <w:rPr>
-                <w:sz w:val="20"/>
-                <w:szCs w:val="20"/>
-              </w:rPr>
-            </w:pPr>
-            <w:r>
-              <w:rPr>
-                <w:rFonts w:eastAsia="Calibri" w:cs=""/>
-                <w:kern w:val="2"/>
-                <w:sz w:val="20"/>
-                <w:szCs w:val="20"/>
-                <w:lang w:val="es-CO" w:eastAsia="en-US" w:bidi="ar-SA"/>
-              </w:rPr>
-            </w:r>
-          </w:p>
-        </w:tc>
-        <w:tc>
-          <w:tcPr>
-            <w:tcW w:w="307" w:type="dxa"/>
-            <w:vMerge w:val="continue"/>
-            <w:tcBorders/>
-            <w:vAlign w:val="center"/>
-          </w:tcPr>
-          <w:p>
-            <w:pPr>
-              <w:pStyle w:val="Normal"/>
-              <w:widowControl/>
-              <w:spacing w:lineRule="atLeast" w:line="160" w:before="0" w:after="0"/>
-              <w:jc w:val="left"/>
-              <w:rPr>
-                <w:sz w:val="20"/>
-                <w:szCs w:val="20"/>
-              </w:rPr>
-            </w:pPr>
-            <w:r>
-              <w:rPr>
-                <w:rFonts w:eastAsia="Calibri" w:cs=""/>
-                <w:kern w:val="2"/>
-                <w:sz w:val="20"/>
-                <w:szCs w:val="20"/>
-                <w:lang w:val="es-CO" w:eastAsia="en-US" w:bidi="ar-SA"/>
-              </w:rPr>
-            </w:r>
-          </w:p>
-        </w:tc>
-        <w:tc>
-          <w:tcPr>
-            <w:tcW w:w="1959" w:type="dxa"/>
-            <w:tcBorders/>
-            <w:vAlign w:val="center"/>
-          </w:tcPr>
-          <w:p>
-            <w:pPr>
-              <w:pStyle w:val="Normal"/>
-              <w:widowControl/>
-              <w:spacing w:lineRule="atLeast" w:line="160" w:before="0" w:after="0"/>
-              <w:jc w:val="left"/>
-              <w:rPr>
-                <w:sz w:val="20"/>
-                <w:szCs w:val="20"/>
-              </w:rPr>
-            </w:pPr>
-            <w:r>
-              <w:rPr>
-                <w:rFonts w:eastAsia="Calibri" w:cs=""/>
-                <w:kern w:val="2"/>
-                <w:sz w:val="20"/>
-                <w:szCs w:val="20"/>
-                <w:lang w:val="es-CO" w:eastAsia="en-US" w:bidi="ar-SA"/>
-              </w:rPr>
-            </w:r>
-          </w:p>
-        </w:tc>
-        <w:tc>
-          <w:tcPr>
-            <w:tcW w:w="854" w:type="dxa"/>
-            <w:tcBorders/>
-            <w:vAlign w:val="center"/>
-          </w:tcPr>
-          <w:p>
-            <w:pPr>
-              <w:pStyle w:val="Normal"/>
-              <w:widowControl/>
-              <w:spacing w:lineRule="atLeast" w:line="160" w:before="0" w:after="0"/>
-              <w:jc w:val="left"/>
-              <w:rPr>
-                <w:sz w:val="20"/>
-                <w:szCs w:val="20"/>
-              </w:rPr>
-            </w:pPr>
-            <w:r>
-              <w:rPr>
-                <w:rFonts w:eastAsia="Calibri" w:cs=""/>
-                <w:kern w:val="2"/>
-                <w:sz w:val="20"/>
-                <w:szCs w:val="20"/>
-                <w:lang w:val="es-CO" w:eastAsia="en-US" w:bidi="ar-SA"/>
-              </w:rPr>
-              <w:t>Scrum Teams</w:t>
-            </w:r>
-          </w:p>
-        </w:tc>
-        <w:tc>
-          <w:tcPr>
-            <w:tcW w:w="1695" w:type="dxa"/>
-            <w:tcBorders/>
-            <w:vAlign w:val="center"/>
-          </w:tcPr>
-          <w:p>
-            <w:pPr>
-              <w:pStyle w:val="Normal"/>
-              <w:widowControl/>
-              <w:spacing w:lineRule="atLeast" w:line="160" w:before="0" w:after="0"/>
-              <w:jc w:val="left"/>
-              <w:rPr>
-                <w:sz w:val="20"/>
-                <w:szCs w:val="20"/>
-              </w:rPr>
-            </w:pPr>
-            <w:r>
-              <w:rPr>
-                <w:rFonts w:eastAsia="Calibri" w:cs=""/>
-                <w:kern w:val="2"/>
-                <w:sz w:val="20"/>
-                <w:szCs w:val="20"/>
-                <w:lang w:val="es-CO" w:eastAsia="en-US" w:bidi="ar-SA"/>
+              <w:suppressAutoHyphens w:val="true"/>
+              <w:spacing w:lineRule="atLeast" w:line="160" w:before="0" w:after="0"/>
+              <w:jc w:val="left"/>
+              <w:rPr>
+                <w:sz w:val="20"/>
+                <w:szCs w:val="20"/>
+              </w:rPr>
+            </w:pPr>
+            <w:r>
+              <w:rPr>
+                <w:sz w:val="20"/>
+                <w:szCs w:val="20"/>
               </w:rPr>
             </w:r>
           </w:p>
@@ -3053,6 +2894,7 @@
             <w:pPr>
               <w:pStyle w:val="Normal"/>
               <w:widowControl/>
+              <w:suppressAutoHyphens w:val="true"/>
               <w:spacing w:lineRule="atLeast" w:line="160" w:before="0" w:after="0"/>
               <w:jc w:val="left"/>
               <w:rPr>
@@ -3087,6 +2929,7 @@
             <w:pPr>
               <w:pStyle w:val="Normal"/>
               <w:widowControl/>
+              <w:suppressAutoHyphens w:val="true"/>
               <w:spacing w:lineRule="atLeast" w:line="160" w:before="0" w:after="0"/>
               <w:jc w:val="center"/>
               <w:rPr>
@@ -3187,7 +3030,7 @@
           <wp:extent cx="1058545" cy="432435"/>
           <wp:effectExtent l="0" t="0" r="0" b="0"/>
           <wp:wrapNone/>
-          <wp:docPr id="3" name="Image2" descr=""/>
+          <wp:docPr id="3" name="Image3" descr=""/>
           <wp:cNvGraphicFramePr>
             <a:graphicFrameLocks xmlns:a="http://schemas.openxmlformats.org/drawingml/2006/main" noChangeAspect="1"/>
           </wp:cNvGraphicFramePr>
@@ -3195,7 +3038,7 @@
             <a:graphicData uri="http://schemas.openxmlformats.org/drawingml/2006/picture">
               <pic:pic xmlns:pic="http://schemas.openxmlformats.org/drawingml/2006/picture">
                 <pic:nvPicPr>
-                  <pic:cNvPr id="3" name="Image2" descr=""/>
+                  <pic:cNvPr id="3" name="Image3" descr=""/>
                   <pic:cNvPicPr>
                     <a:picLocks noChangeAspect="1" noChangeArrowheads="1"/>
                   </pic:cNvPicPr>
@@ -3246,7 +3089,7 @@
           <wp:extent cx="1058545" cy="432435"/>
           <wp:effectExtent l="0" t="0" r="0" b="0"/>
           <wp:wrapNone/>
-          <wp:docPr id="4" name="Image2" descr=""/>
+          <wp:docPr id="4" name="Image3" descr=""/>
           <wp:cNvGraphicFramePr>
             <a:graphicFrameLocks xmlns:a="http://schemas.openxmlformats.org/drawingml/2006/main" noChangeAspect="1"/>
           </wp:cNvGraphicFramePr>
@@ -3254,7 +3097,7 @@
             <a:graphicData uri="http://schemas.openxmlformats.org/drawingml/2006/picture">
               <pic:pic xmlns:pic="http://schemas.openxmlformats.org/drawingml/2006/picture">
                 <pic:nvPicPr>
-                  <pic:cNvPr id="4" name="Image2" descr=""/>
+                  <pic:cNvPr id="4" name="Image3" descr=""/>
                   <pic:cNvPicPr>
                     <a:picLocks noChangeAspect="1" noChangeArrowheads="1"/>
                   </pic:cNvPicPr>
@@ -4273,6 +4116,7 @@
     <w:qFormat/>
     <w:pPr>
       <w:widowControl/>
+      <w:suppressAutoHyphens w:val="true"/>
       <w:bidi w:val="0"/>
       <w:spacing w:lineRule="auto" w:line="259" w:before="0" w:after="160"/>
       <w:jc w:val="left"/>

</xml_diff>

<commit_message>
commit de actualizacion: finalizacion de acta
</commit_message>
<xml_diff>
--- a/plantilla de acta Daily Scrum.docx
+++ b/plantilla de acta Daily Scrum.docx
@@ -38,15 +38,7 @@
           <w:bCs/>
           <w:color w:themeColor="accent1" w:val="4472C4"/>
         </w:rPr>
-        <w:t>SOFTWARE DE ASISTENCIA REMOTA - SAR</w:t>
-      </w:r>
-      <w:r>
-        <w:rPr>
-          <w:b/>
-          <w:bCs/>
-          <w:color w:themeColor="accent1" w:val="4472C4"/>
-        </w:rPr>
-        <w:t>E</w:t>
+        <w:t>SOFTWARE DE ASISTENCIA REMOTA - SARE</w:t>
       </w:r>
     </w:p>
     <w:p>
@@ -1810,6 +1802,51 @@
                 <w:sz w:val="20"/>
                 <w:szCs w:val="20"/>
               </w:rPr>
+              <w:drawing>
+                <wp:anchor behindDoc="0" distT="0" distB="0" distL="0" distR="0" simplePos="0" locked="0" layoutInCell="0" allowOverlap="1" relativeHeight="6">
+                  <wp:simplePos x="0" y="0"/>
+                  <wp:positionH relativeFrom="column">
+                    <wp:align>center</wp:align>
+                  </wp:positionH>
+                  <wp:positionV relativeFrom="paragraph">
+                    <wp:posOffset>635</wp:posOffset>
+                  </wp:positionV>
+                  <wp:extent cx="5800090" cy="3245485"/>
+                  <wp:effectExtent l="0" t="0" r="0" b="0"/>
+                  <wp:wrapSquare wrapText="largest"/>
+                  <wp:docPr id="5" name="Image1" descr=""/>
+                  <wp:cNvGraphicFramePr>
+                    <a:graphicFrameLocks xmlns:a="http://schemas.openxmlformats.org/drawingml/2006/main" noChangeAspect="1"/>
+                  </wp:cNvGraphicFramePr>
+                  <a:graphic xmlns:a="http://schemas.openxmlformats.org/drawingml/2006/main">
+                    <a:graphicData uri="http://schemas.openxmlformats.org/drawingml/2006/picture">
+                      <pic:pic xmlns:pic="http://schemas.openxmlformats.org/drawingml/2006/picture">
+                        <pic:nvPicPr>
+                          <pic:cNvPr id="5" name="Image1" descr=""/>
+                          <pic:cNvPicPr>
+                            <a:picLocks noChangeAspect="1" noChangeArrowheads="1"/>
+                          </pic:cNvPicPr>
+                        </pic:nvPicPr>
+                        <pic:blipFill>
+                          <a:blip r:embed="rId8"/>
+                          <a:stretch>
+                            <a:fillRect/>
+                          </a:stretch>
+                        </pic:blipFill>
+                        <pic:spPr bwMode="auto">
+                          <a:xfrm>
+                            <a:off x="0" y="0"/>
+                            <a:ext cx="5800090" cy="3245485"/>
+                          </a:xfrm>
+                          <a:prstGeom prst="rect">
+                            <a:avLst/>
+                          </a:prstGeom>
+                        </pic:spPr>
+                      </pic:pic>
+                    </a:graphicData>
+                  </a:graphic>
+                </wp:anchor>
+              </w:drawing>
             </w:r>
           </w:p>
           <w:p>

</xml_diff>

<commit_message>
commit de actualizacion, parte 2, inicio de CRUD
</commit_message>
<xml_diff>
--- a/plantilla de acta Daily Scrum.docx
+++ b/plantilla de acta Daily Scrum.docx
@@ -1244,7 +1244,7 @@
                 <w:szCs w:val="20"/>
                 <w:lang w:val="es-CO" w:eastAsia="en-US" w:bidi="ar-SA"/>
               </w:rPr>
-              <w:t>Tiempo ajustado para las actividades</w:t>
+              <w:t>El uso del sistema operativo me genero dificultades a la hora de generar conexiones a base de datos y el uso de localdb fue imposible, se soluciono usando sqlite como sustituto.</w:t>
             </w:r>
           </w:p>
         </w:tc>
@@ -1803,7 +1803,7 @@
                 <w:szCs w:val="20"/>
               </w:rPr>
               <w:drawing>
-                <wp:anchor behindDoc="0" distT="0" distB="0" distL="0" distR="0" simplePos="0" locked="0" layoutInCell="0" allowOverlap="1" relativeHeight="6">
+                <wp:anchor behindDoc="0" distT="0" distB="0" distL="0" distR="0" simplePos="0" locked="0" layoutInCell="0" allowOverlap="1" relativeHeight="4">
                   <wp:simplePos x="0" y="0"/>
                   <wp:positionH relativeFrom="column">
                     <wp:align>center</wp:align>
@@ -3191,7 +3191,7 @@
     </w:pPr>
     <w:r>
       <w:drawing>
-        <wp:anchor behindDoc="1" distT="0" distB="0" distL="114300" distR="114300" simplePos="0" locked="0" layoutInCell="0" allowOverlap="1" relativeHeight="5">
+        <wp:anchor behindDoc="1" distT="0" distB="0" distL="114300" distR="114300" simplePos="0" locked="0" layoutInCell="0" allowOverlap="1" relativeHeight="6">
           <wp:simplePos x="0" y="0"/>
           <wp:positionH relativeFrom="column">
             <wp:posOffset>-550545</wp:posOffset>
@@ -3292,7 +3292,7 @@
     </w:pPr>
     <w:r>
       <w:drawing>
-        <wp:anchor behindDoc="1" distT="0" distB="0" distL="114300" distR="114300" simplePos="0" locked="0" layoutInCell="0" allowOverlap="1" relativeHeight="5">
+        <wp:anchor behindDoc="1" distT="0" distB="0" distL="114300" distR="114300" simplePos="0" locked="0" layoutInCell="0" allowOverlap="1" relativeHeight="6">
           <wp:simplePos x="0" y="0"/>
           <wp:positionH relativeFrom="column">
             <wp:posOffset>-550545</wp:posOffset>

</xml_diff>

<commit_message>
commit de finalizacion: copilacion de resultados en el acta
</commit_message>
<xml_diff>
--- a/plantilla de acta Daily Scrum.docx
+++ b/plantilla de acta Daily Scrum.docx
@@ -1866,6 +1866,51 @@
                 <w:sz w:val="20"/>
                 <w:szCs w:val="20"/>
               </w:rPr>
+              <w:drawing>
+                <wp:anchor behindDoc="0" distT="0" distB="0" distL="0" distR="0" simplePos="0" locked="0" layoutInCell="0" allowOverlap="1" relativeHeight="7">
+                  <wp:simplePos x="0" y="0"/>
+                  <wp:positionH relativeFrom="column">
+                    <wp:align>center</wp:align>
+                  </wp:positionH>
+                  <wp:positionV relativeFrom="paragraph">
+                    <wp:posOffset>635</wp:posOffset>
+                  </wp:positionV>
+                  <wp:extent cx="5800090" cy="2952750"/>
+                  <wp:effectExtent l="0" t="0" r="0" b="0"/>
+                  <wp:wrapSquare wrapText="largest"/>
+                  <wp:docPr id="6" name="Image5" descr=""/>
+                  <wp:cNvGraphicFramePr>
+                    <a:graphicFrameLocks xmlns:a="http://schemas.openxmlformats.org/drawingml/2006/main" noChangeAspect="1"/>
+                  </wp:cNvGraphicFramePr>
+                  <a:graphic xmlns:a="http://schemas.openxmlformats.org/drawingml/2006/main">
+                    <a:graphicData uri="http://schemas.openxmlformats.org/drawingml/2006/picture">
+                      <pic:pic xmlns:pic="http://schemas.openxmlformats.org/drawingml/2006/picture">
+                        <pic:nvPicPr>
+                          <pic:cNvPr id="6" name="Image5" descr=""/>
+                          <pic:cNvPicPr>
+                            <a:picLocks noChangeAspect="1" noChangeArrowheads="1"/>
+                          </pic:cNvPicPr>
+                        </pic:nvPicPr>
+                        <pic:blipFill>
+                          <a:blip r:embed="rId9"/>
+                          <a:stretch>
+                            <a:fillRect/>
+                          </a:stretch>
+                        </pic:blipFill>
+                        <pic:spPr bwMode="auto">
+                          <a:xfrm>
+                            <a:off x="0" y="0"/>
+                            <a:ext cx="5800090" cy="2952750"/>
+                          </a:xfrm>
+                          <a:prstGeom prst="rect">
+                            <a:avLst/>
+                          </a:prstGeom>
+                        </pic:spPr>
+                      </pic:pic>
+                    </a:graphicData>
+                  </a:graphic>
+                </wp:anchor>
+              </w:drawing>
             </w:r>
           </w:p>
           <w:p>

</xml_diff>